<commit_message>
Changes made to the branch
</commit_message>
<xml_diff>
--- a/ISYS3001.docx
+++ b/ISYS3001.docx
@@ -1,6 +1,6 @@
 
 <file path=word/document.xml><?xml version="1.0" encoding="utf-8"?>
-<w:document xmlns:wpc="http://schemas.microsoft.com/office/word/2010/wordprocessingCanvas" xmlns:cx="http://schemas.microsoft.com/office/drawing/2014/chartex" xmlns:cx1="http://schemas.microsoft.com/office/drawing/2015/9/8/chartex" xmlns:cx2="http://schemas.microsoft.com/office/drawing/2015/10/21/chartex" xmlns:cx3="http://schemas.microsoft.com/office/drawing/2016/5/9/chartex" xmlns:cx4="http://schemas.microsoft.com/office/drawing/2016/5/10/chartex" xmlns:cx5="http://schemas.microsoft.com/office/drawing/2016/5/11/chartex" xmlns:cx6="http://schemas.microsoft.com/office/drawing/2016/5/12/chartex" xmlns:cx7="http://schemas.microsoft.com/office/drawing/2016/5/13/chartex" xmlns:cx8="http://schemas.microsoft.com/office/drawing/2016/5/14/chartex" xmlns:mc="http://schemas.openxmlformats.org/markup-compatibility/2006" xmlns:aink="http://schemas.microsoft.com/office/drawing/2016/ink" xmlns:am3d="http://schemas.microsoft.com/office/drawing/2017/model3d" xmlns:o="urn:schemas-microsoft-com:office:office" xmlns:r="http://schemas.openxmlformats.org/officeDocument/2006/relationships" xmlns:m="http://schemas.openxmlformats.org/officeDocument/2006/math" xmlns:v="urn:schemas-microsoft-com:vml" xmlns:wp14="http://schemas.microsoft.com/office/word/2010/wordprocessingDrawing" xmlns:wp="http://schemas.openxmlformats.org/drawingml/2006/wordprocessingDrawing" xmlns:w10="urn:schemas-microsoft-com:office:word" xmlns:w="http://schemas.openxmlformats.org/wordprocessingml/2006/main" xmlns:w14="http://schemas.microsoft.com/office/word/2010/wordml" xmlns:w15="http://schemas.microsoft.com/office/word/2012/wordml" xmlns:w16cex="http://schemas.microsoft.com/office/word/2018/wordml/cex" xmlns:w16cid="http://schemas.microsoft.com/office/word/2016/wordml/cid" xmlns:w16="http://schemas.microsoft.com/office/word/2018/wordml" xmlns:w16sdtdh="http://schemas.microsoft.com/office/word/2020/wordml/sdtdatahash" xmlns:w16se="http://schemas.microsoft.com/office/word/2015/wordml/symex" xmlns:wpg="http://schemas.microsoft.com/office/word/2010/wordprocessingGroup" xmlns:wpi="http://schemas.microsoft.com/office/word/2010/wordprocessingInk" xmlns:wne="http://schemas.microsoft.com/office/word/2006/wordml" xmlns:wps="http://schemas.microsoft.com/office/word/2010/wordprocessingShape" mc:Ignorable="w14 w15 w16se w16cid w16 w16cex w16sdtdh wp14">
+<w:document xmlns:wpc="http://schemas.microsoft.com/office/word/2010/wordprocessingCanvas" xmlns:cx="http://schemas.microsoft.com/office/drawing/2014/chartex" xmlns:cx1="http://schemas.microsoft.com/office/drawing/2015/9/8/chartex" xmlns:cx2="http://schemas.microsoft.com/office/drawing/2015/10/21/chartex" xmlns:cx3="http://schemas.microsoft.com/office/drawing/2016/5/9/chartex" xmlns:cx4="http://schemas.microsoft.com/office/drawing/2016/5/10/chartex" xmlns:cx5="http://schemas.microsoft.com/office/drawing/2016/5/11/chartex" xmlns:cx6="http://schemas.microsoft.com/office/drawing/2016/5/12/chartex" xmlns:cx7="http://schemas.microsoft.com/office/drawing/2016/5/13/chartex" xmlns:cx8="http://schemas.microsoft.com/office/drawing/2016/5/14/chartex" xmlns:mc="http://schemas.openxmlformats.org/markup-compatibility/2006" xmlns:aink="http://schemas.microsoft.com/office/drawing/2016/ink" xmlns:am3d="http://schemas.microsoft.com/office/drawing/2017/model3d" xmlns:o="urn:schemas-microsoft-com:office:office" xmlns:oel="http://schemas.microsoft.com/office/2019/extlst" xmlns:r="http://schemas.openxmlformats.org/officeDocument/2006/relationships" xmlns:m="http://schemas.openxmlformats.org/officeDocument/2006/math" xmlns:v="urn:schemas-microsoft-com:vml" xmlns:wp14="http://schemas.microsoft.com/office/word/2010/wordprocessingDrawing" xmlns:wp="http://schemas.openxmlformats.org/drawingml/2006/wordprocessingDrawing" xmlns:w10="urn:schemas-microsoft-com:office:word" xmlns:w="http://schemas.openxmlformats.org/wordprocessingml/2006/main" xmlns:w14="http://schemas.microsoft.com/office/word/2010/wordml" xmlns:w15="http://schemas.microsoft.com/office/word/2012/wordml" xmlns:w16cex="http://schemas.microsoft.com/office/word/2018/wordml/cex" xmlns:w16cid="http://schemas.microsoft.com/office/word/2016/wordml/cid" xmlns:w16="http://schemas.microsoft.com/office/word/2018/wordml" xmlns:w16sdtdh="http://schemas.microsoft.com/office/word/2020/wordml/sdtdatahash" xmlns:w16se="http://schemas.microsoft.com/office/word/2015/wordml/symex" xmlns:wpg="http://schemas.microsoft.com/office/word/2010/wordprocessingGroup" xmlns:wpi="http://schemas.microsoft.com/office/word/2010/wordprocessingInk" xmlns:wne="http://schemas.microsoft.com/office/word/2006/wordml" xmlns:wps="http://schemas.microsoft.com/office/word/2010/wordprocessingShape" mc:Ignorable="w14 w15 w16se w16cid w16 w16cex w16sdtdh wp14">
   <w:body>
     <w:p>
       <w:pPr>
@@ -111,7 +111,16 @@
         <w:t>…</w:t>
       </w:r>
     </w:p>
-    <w:p/>
+    <w:p>
+      <w:r>
+        <w:t xml:space="preserve">Version management is required during project development or updating the version of a developed project. Normally, when a group of people work on same project, there could be clashes on development as different changes are made by different users. To manage these changes on a single project, a version management software like Git and GitHub is used by project managers. GitHub is repositories for the projects where version is managed by creating various branches. The “Main” is the mainline of the project in the repositories and the finalized component of software or project is stored in the main branch while, many other sub-branches could be assigned to each developer. Each developer will develop assigned component of the project and push to the assigned branch. Once the branch is fully tested and approved, then the project manager will merge it to main branch. </w:t>
+      </w:r>
+    </w:p>
+    <w:p>
+      <w:r>
+        <w:t>For functional projects, updated version are pushed to branch while main line will consist working or functional piece of project or software. Once the updated version is fully tested and approved then, it is merged to the main-line as the new version of the software.</w:t>
+      </w:r>
+    </w:p>
     <w:sectPr>
       <w:pgSz w:w="11906" w:h="16838"/>
       <w:pgMar w:top="1440" w:right="1440" w:bottom="1440" w:left="1440" w:header="708" w:footer="708" w:gutter="0"/>

</xml_diff>

<commit_message>
Adding the revised ISYS3001
Adding the revised ISYS3001
</commit_message>
<xml_diff>
--- a/ISYS3001.docx
+++ b/ISYS3001.docx
@@ -1,6 +1,6 @@
 
 <file path=word/document.xml><?xml version="1.0" encoding="utf-8"?>
-<w:document xmlns:wpc="http://schemas.microsoft.com/office/word/2010/wordprocessingCanvas" xmlns:cx="http://schemas.microsoft.com/office/drawing/2014/chartex" xmlns:cx1="http://schemas.microsoft.com/office/drawing/2015/9/8/chartex" xmlns:cx2="http://schemas.microsoft.com/office/drawing/2015/10/21/chartex" xmlns:cx3="http://schemas.microsoft.com/office/drawing/2016/5/9/chartex" xmlns:cx4="http://schemas.microsoft.com/office/drawing/2016/5/10/chartex" xmlns:cx5="http://schemas.microsoft.com/office/drawing/2016/5/11/chartex" xmlns:cx6="http://schemas.microsoft.com/office/drawing/2016/5/12/chartex" xmlns:cx7="http://schemas.microsoft.com/office/drawing/2016/5/13/chartex" xmlns:cx8="http://schemas.microsoft.com/office/drawing/2016/5/14/chartex" xmlns:mc="http://schemas.openxmlformats.org/markup-compatibility/2006" xmlns:aink="http://schemas.microsoft.com/office/drawing/2016/ink" xmlns:am3d="http://schemas.microsoft.com/office/drawing/2017/model3d" xmlns:o="urn:schemas-microsoft-com:office:office" xmlns:r="http://schemas.openxmlformats.org/officeDocument/2006/relationships" xmlns:m="http://schemas.openxmlformats.org/officeDocument/2006/math" xmlns:v="urn:schemas-microsoft-com:vml" xmlns:wp14="http://schemas.microsoft.com/office/word/2010/wordprocessingDrawing" xmlns:wp="http://schemas.openxmlformats.org/drawingml/2006/wordprocessingDrawing" xmlns:w10="urn:schemas-microsoft-com:office:word" xmlns:w="http://schemas.openxmlformats.org/wordprocessingml/2006/main" xmlns:w14="http://schemas.microsoft.com/office/word/2010/wordml" xmlns:w15="http://schemas.microsoft.com/office/word/2012/wordml" xmlns:w16cex="http://schemas.microsoft.com/office/word/2018/wordml/cex" xmlns:w16cid="http://schemas.microsoft.com/office/word/2016/wordml/cid" xmlns:w16="http://schemas.microsoft.com/office/word/2018/wordml" xmlns:w16sdtdh="http://schemas.microsoft.com/office/word/2020/wordml/sdtdatahash" xmlns:w16se="http://schemas.microsoft.com/office/word/2015/wordml/symex" xmlns:wpg="http://schemas.microsoft.com/office/word/2010/wordprocessingGroup" xmlns:wpi="http://schemas.microsoft.com/office/word/2010/wordprocessingInk" xmlns:wne="http://schemas.microsoft.com/office/word/2006/wordml" xmlns:wps="http://schemas.microsoft.com/office/word/2010/wordprocessingShape" mc:Ignorable="w14 w15 w16se w16cid w16 w16cex w16sdtdh wp14">
+<w:document xmlns:wpc="http://schemas.microsoft.com/office/word/2010/wordprocessingCanvas" xmlns:cx="http://schemas.microsoft.com/office/drawing/2014/chartex" xmlns:mc="http://schemas.openxmlformats.org/markup-compatibility/2006" xmlns:o="urn:schemas-microsoft-com:office:office" xmlns:r="http://schemas.openxmlformats.org/officeDocument/2006/relationships" xmlns:m="http://schemas.openxmlformats.org/officeDocument/2006/math" xmlns:v="urn:schemas-microsoft-com:vml" xmlns:wp14="http://schemas.microsoft.com/office/word/2010/wordprocessingDrawing" xmlns:wp="http://schemas.openxmlformats.org/drawingml/2006/wordprocessingDrawing" xmlns:w10="urn:schemas-microsoft-com:office:word" xmlns:w="http://schemas.openxmlformats.org/wordprocessingml/2006/main" xmlns:w14="http://schemas.microsoft.com/office/word/2010/wordml" xmlns:w15="http://schemas.microsoft.com/office/word/2012/wordml" xmlns:w16se="http://schemas.microsoft.com/office/word/2015/wordml/symex" xmlns:wpg="http://schemas.microsoft.com/office/word/2010/wordprocessingGroup" xmlns:wpi="http://schemas.microsoft.com/office/word/2010/wordprocessingInk" xmlns:wne="http://schemas.microsoft.com/office/word/2006/wordml" xmlns:wps="http://schemas.microsoft.com/office/word/2010/wordprocessingShape" mc:Ignorable="w14 w15 w16se wp14">
   <w:body>
     <w:p>
       <w:pPr>
@@ -105,6 +105,31 @@
       <w:r>
         <w:t>Once you’ve changed follow the next step in your assignment task.</w:t>
       </w:r>
+    </w:p>
+    <w:p>
+      <w:pPr>
+        <w:pBdr>
+          <w:top w:val="single" w:sz="4" w:space="1" w:color="auto"/>
+          <w:left w:val="single" w:sz="4" w:space="4" w:color="auto"/>
+          <w:bottom w:val="single" w:sz="4" w:space="1" w:color="auto"/>
+          <w:right w:val="single" w:sz="4" w:space="4" w:color="auto"/>
+        </w:pBdr>
+      </w:pPr>
+    </w:p>
+    <w:p>
+      <w:pPr>
+        <w:pBdr>
+          <w:top w:val="single" w:sz="4" w:space="1" w:color="auto"/>
+          <w:left w:val="single" w:sz="4" w:space="4" w:color="auto"/>
+          <w:bottom w:val="single" w:sz="4" w:space="1" w:color="auto"/>
+          <w:right w:val="single" w:sz="4" w:space="4" w:color="auto"/>
+        </w:pBdr>
+      </w:pPr>
+      <w:r>
+        <w:t>Add new content to the file for testing</w:t>
+      </w:r>
+      <w:bookmarkStart w:id="0" w:name="_GoBack"/>
+      <w:bookmarkEnd w:id="0"/>
     </w:p>
     <w:p>
       <w:r>
@@ -123,7 +148,7 @@
 </file>
 
 <file path=word/styles.xml><?xml version="1.0" encoding="utf-8"?>
-<w:styles xmlns:mc="http://schemas.openxmlformats.org/markup-compatibility/2006" xmlns:r="http://schemas.openxmlformats.org/officeDocument/2006/relationships" xmlns:w="http://schemas.openxmlformats.org/wordprocessingml/2006/main" xmlns:w14="http://schemas.microsoft.com/office/word/2010/wordml" xmlns:w15="http://schemas.microsoft.com/office/word/2012/wordml" xmlns:w16cex="http://schemas.microsoft.com/office/word/2018/wordml/cex" xmlns:w16cid="http://schemas.microsoft.com/office/word/2016/wordml/cid" xmlns:w16="http://schemas.microsoft.com/office/word/2018/wordml" xmlns:w16sdtdh="http://schemas.microsoft.com/office/word/2020/wordml/sdtdatahash" xmlns:w16se="http://schemas.microsoft.com/office/word/2015/wordml/symex" mc:Ignorable="w14 w15 w16se w16cid w16 w16cex w16sdtdh">
+<w:styles xmlns:mc="http://schemas.openxmlformats.org/markup-compatibility/2006" xmlns:r="http://schemas.openxmlformats.org/officeDocument/2006/relationships" xmlns:w="http://schemas.openxmlformats.org/wordprocessingml/2006/main" xmlns:w14="http://schemas.microsoft.com/office/word/2010/wordml" xmlns:w15="http://schemas.microsoft.com/office/word/2012/wordml" xmlns:w16se="http://schemas.microsoft.com/office/word/2015/wordml/symex" mc:Ignorable="w14 w15 w16se">
   <w:docDefaults>
     <w:rPrDefault>
       <w:rPr>
@@ -139,7 +164,7 @@
       </w:pPr>
     </w:pPrDefault>
   </w:docDefaults>
-  <w:latentStyles w:defLockedState="0" w:defUIPriority="99" w:defSemiHidden="0" w:defUnhideWhenUsed="0" w:defQFormat="0" w:count="376">
+  <w:latentStyles w:defLockedState="0" w:defUIPriority="99" w:defSemiHidden="0" w:defUnhideWhenUsed="0" w:defQFormat="0" w:count="371">
     <w:lsdException w:name="Normal" w:uiPriority="0" w:qFormat="1"/>
     <w:lsdException w:name="heading 1" w:uiPriority="9" w:qFormat="1"/>
     <w:lsdException w:name="heading 2" w:semiHidden="1" w:uiPriority="9" w:unhideWhenUsed="1" w:qFormat="1"/>
@@ -511,11 +536,6 @@
     <w:lsdException w:name="List Table 5 Dark Accent 6" w:uiPriority="50"/>
     <w:lsdException w:name="List Table 6 Colorful Accent 6" w:uiPriority="51"/>
     <w:lsdException w:name="List Table 7 Colorful Accent 6" w:uiPriority="52"/>
-    <w:lsdException w:name="Mention" w:semiHidden="1" w:unhideWhenUsed="1"/>
-    <w:lsdException w:name="Smart Hyperlink" w:semiHidden="1" w:unhideWhenUsed="1"/>
-    <w:lsdException w:name="Hashtag" w:semiHidden="1" w:unhideWhenUsed="1"/>
-    <w:lsdException w:name="Unresolved Mention" w:semiHidden="1" w:unhideWhenUsed="1"/>
-    <w:lsdException w:name="Smart Link" w:semiHidden="1" w:unhideWhenUsed="1"/>
   </w:latentStyles>
   <w:style w:type="paragraph" w:default="1" w:styleId="Normal">
     <w:name w:val="Normal"/>

</xml_diff>

<commit_message>
Adding the ISYS3001 File
Add new content
</commit_message>
<xml_diff>
--- a/ISYS3001.docx
+++ b/ISYS3001.docx
@@ -1,6 +1,6 @@
 
 <file path=word/document.xml><?xml version="1.0" encoding="utf-8"?>
-<w:document xmlns:wpc="http://schemas.microsoft.com/office/word/2010/wordprocessingCanvas" xmlns:cx="http://schemas.microsoft.com/office/drawing/2014/chartex" xmlns:cx1="http://schemas.microsoft.com/office/drawing/2015/9/8/chartex" xmlns:cx2="http://schemas.microsoft.com/office/drawing/2015/10/21/chartex" xmlns:cx3="http://schemas.microsoft.com/office/drawing/2016/5/9/chartex" xmlns:cx4="http://schemas.microsoft.com/office/drawing/2016/5/10/chartex" xmlns:cx5="http://schemas.microsoft.com/office/drawing/2016/5/11/chartex" xmlns:cx6="http://schemas.microsoft.com/office/drawing/2016/5/12/chartex" xmlns:cx7="http://schemas.microsoft.com/office/drawing/2016/5/13/chartex" xmlns:cx8="http://schemas.microsoft.com/office/drawing/2016/5/14/chartex" xmlns:mc="http://schemas.openxmlformats.org/markup-compatibility/2006" xmlns:aink="http://schemas.microsoft.com/office/drawing/2016/ink" xmlns:am3d="http://schemas.microsoft.com/office/drawing/2017/model3d" xmlns:o="urn:schemas-microsoft-com:office:office" xmlns:r="http://schemas.openxmlformats.org/officeDocument/2006/relationships" xmlns:m="http://schemas.openxmlformats.org/officeDocument/2006/math" xmlns:v="urn:schemas-microsoft-com:vml" xmlns:wp14="http://schemas.microsoft.com/office/word/2010/wordprocessingDrawing" xmlns:wp="http://schemas.openxmlformats.org/drawingml/2006/wordprocessingDrawing" xmlns:w10="urn:schemas-microsoft-com:office:word" xmlns:w="http://schemas.openxmlformats.org/wordprocessingml/2006/main" xmlns:w14="http://schemas.microsoft.com/office/word/2010/wordml" xmlns:w15="http://schemas.microsoft.com/office/word/2012/wordml" xmlns:w16cex="http://schemas.microsoft.com/office/word/2018/wordml/cex" xmlns:w16cid="http://schemas.microsoft.com/office/word/2016/wordml/cid" xmlns:w16="http://schemas.microsoft.com/office/word/2018/wordml" xmlns:w16sdtdh="http://schemas.microsoft.com/office/word/2020/wordml/sdtdatahash" xmlns:w16se="http://schemas.microsoft.com/office/word/2015/wordml/symex" xmlns:wpg="http://schemas.microsoft.com/office/word/2010/wordprocessingGroup" xmlns:wpi="http://schemas.microsoft.com/office/word/2010/wordprocessingInk" xmlns:wne="http://schemas.microsoft.com/office/word/2006/wordml" xmlns:wps="http://schemas.microsoft.com/office/word/2010/wordprocessingShape" mc:Ignorable="w14 w15 w16se w16cid w16 w16cex w16sdtdh wp14">
+<w:document xmlns:wpc="http://schemas.microsoft.com/office/word/2010/wordprocessingCanvas" xmlns:cx="http://schemas.microsoft.com/office/drawing/2014/chartex" xmlns:cx1="http://schemas.microsoft.com/office/drawing/2015/9/8/chartex" xmlns:cx2="http://schemas.microsoft.com/office/drawing/2015/10/21/chartex" xmlns:cx3="http://schemas.microsoft.com/office/drawing/2016/5/9/chartex" xmlns:cx4="http://schemas.microsoft.com/office/drawing/2016/5/10/chartex" xmlns:cx5="http://schemas.microsoft.com/office/drawing/2016/5/11/chartex" xmlns:cx6="http://schemas.microsoft.com/office/drawing/2016/5/12/chartex" xmlns:cx7="http://schemas.microsoft.com/office/drawing/2016/5/13/chartex" xmlns:cx8="http://schemas.microsoft.com/office/drawing/2016/5/14/chartex" xmlns:mc="http://schemas.openxmlformats.org/markup-compatibility/2006" xmlns:aink="http://schemas.microsoft.com/office/drawing/2016/ink" xmlns:am3d="http://schemas.microsoft.com/office/drawing/2017/model3d" xmlns:o="urn:schemas-microsoft-com:office:office" xmlns:oel="http://schemas.microsoft.com/office/2019/extlst" xmlns:r="http://schemas.openxmlformats.org/officeDocument/2006/relationships" xmlns:m="http://schemas.openxmlformats.org/officeDocument/2006/math" xmlns:v="urn:schemas-microsoft-com:vml" xmlns:wp14="http://schemas.microsoft.com/office/word/2010/wordprocessingDrawing" xmlns:wp="http://schemas.openxmlformats.org/drawingml/2006/wordprocessingDrawing" xmlns:w10="urn:schemas-microsoft-com:office:word" xmlns:w="http://schemas.openxmlformats.org/wordprocessingml/2006/main" xmlns:w14="http://schemas.microsoft.com/office/word/2010/wordml" xmlns:w15="http://schemas.microsoft.com/office/word/2012/wordml" xmlns:w16cex="http://schemas.microsoft.com/office/word/2018/wordml/cex" xmlns:w16cid="http://schemas.microsoft.com/office/word/2016/wordml/cid" xmlns:w16="http://schemas.microsoft.com/office/word/2018/wordml" xmlns:w16sdtdh="http://schemas.microsoft.com/office/word/2020/wordml/sdtdatahash" xmlns:w16se="http://schemas.microsoft.com/office/word/2015/wordml/symex" xmlns:wpg="http://schemas.microsoft.com/office/word/2010/wordprocessingGroup" xmlns:wpi="http://schemas.microsoft.com/office/word/2010/wordprocessingInk" xmlns:wne="http://schemas.microsoft.com/office/word/2006/wordml" xmlns:wps="http://schemas.microsoft.com/office/word/2010/wordprocessingShape" mc:Ignorable="w14 w15 w16se w16cid w16 w16cex w16sdtdh wp14">
   <w:body>
     <w:p>
       <w:pPr>
@@ -104,6 +104,29 @@
       </w:pPr>
       <w:r>
         <w:t>Once you’ve changed follow the next step in your assignment task.</w:t>
+      </w:r>
+    </w:p>
+    <w:p>
+      <w:pPr>
+        <w:pBdr>
+          <w:top w:val="single" w:sz="4" w:space="1" w:color="auto"/>
+          <w:left w:val="single" w:sz="4" w:space="4" w:color="auto"/>
+          <w:bottom w:val="single" w:sz="4" w:space="1" w:color="auto"/>
+          <w:right w:val="single" w:sz="4" w:space="4" w:color="auto"/>
+        </w:pBdr>
+      </w:pPr>
+    </w:p>
+    <w:p>
+      <w:pPr>
+        <w:pBdr>
+          <w:top w:val="single" w:sz="4" w:space="1" w:color="auto"/>
+          <w:left w:val="single" w:sz="4" w:space="4" w:color="auto"/>
+          <w:bottom w:val="single" w:sz="4" w:space="1" w:color="auto"/>
+          <w:right w:val="single" w:sz="4" w:space="4" w:color="auto"/>
+        </w:pBdr>
+      </w:pPr>
+      <w:r>
+        <w:t>Add new content to the file</w:t>
       </w:r>
     </w:p>
     <w:p>

</xml_diff>

<commit_message>
added name and github link
</commit_message>
<xml_diff>
--- a/ISYS3001.docx
+++ b/ISYS3001.docx
@@ -1,6 +1,6 @@
 
 <file path=word/document.xml><?xml version="1.0" encoding="utf-8"?>
-<w:document xmlns:wpc="http://schemas.microsoft.com/office/word/2010/wordprocessingCanvas" xmlns:cx="http://schemas.microsoft.com/office/drawing/2014/chartex" xmlns:cx1="http://schemas.microsoft.com/office/drawing/2015/9/8/chartex" xmlns:cx2="http://schemas.microsoft.com/office/drawing/2015/10/21/chartex" xmlns:cx3="http://schemas.microsoft.com/office/drawing/2016/5/9/chartex" xmlns:cx4="http://schemas.microsoft.com/office/drawing/2016/5/10/chartex" xmlns:cx5="http://schemas.microsoft.com/office/drawing/2016/5/11/chartex" xmlns:cx6="http://schemas.microsoft.com/office/drawing/2016/5/12/chartex" xmlns:cx7="http://schemas.microsoft.com/office/drawing/2016/5/13/chartex" xmlns:cx8="http://schemas.microsoft.com/office/drawing/2016/5/14/chartex" xmlns:mc="http://schemas.openxmlformats.org/markup-compatibility/2006" xmlns:aink="http://schemas.microsoft.com/office/drawing/2016/ink" xmlns:am3d="http://schemas.microsoft.com/office/drawing/2017/model3d" xmlns:o="urn:schemas-microsoft-com:office:office" xmlns:r="http://schemas.openxmlformats.org/officeDocument/2006/relationships" xmlns:m="http://schemas.openxmlformats.org/officeDocument/2006/math" xmlns:v="urn:schemas-microsoft-com:vml" xmlns:wp14="http://schemas.microsoft.com/office/word/2010/wordprocessingDrawing" xmlns:wp="http://schemas.openxmlformats.org/drawingml/2006/wordprocessingDrawing" xmlns:w10="urn:schemas-microsoft-com:office:word" xmlns:w="http://schemas.openxmlformats.org/wordprocessingml/2006/main" xmlns:w14="http://schemas.microsoft.com/office/word/2010/wordml" xmlns:w15="http://schemas.microsoft.com/office/word/2012/wordml" xmlns:w16cex="http://schemas.microsoft.com/office/word/2018/wordml/cex" xmlns:w16cid="http://schemas.microsoft.com/office/word/2016/wordml/cid" xmlns:w16="http://schemas.microsoft.com/office/word/2018/wordml" xmlns:w16sdtdh="http://schemas.microsoft.com/office/word/2020/wordml/sdtdatahash" xmlns:w16se="http://schemas.microsoft.com/office/word/2015/wordml/symex" xmlns:wpg="http://schemas.microsoft.com/office/word/2010/wordprocessingGroup" xmlns:wpi="http://schemas.microsoft.com/office/word/2010/wordprocessingInk" xmlns:wne="http://schemas.microsoft.com/office/word/2006/wordml" xmlns:wps="http://schemas.microsoft.com/office/word/2010/wordprocessingShape" mc:Ignorable="w14 w15 w16se w16cid w16 w16cex w16sdtdh wp14">
+<w:document xmlns:wpc="http://schemas.microsoft.com/office/word/2010/wordprocessingCanvas" xmlns:cx="http://schemas.microsoft.com/office/drawing/2014/chartex" xmlns:cx1="http://schemas.microsoft.com/office/drawing/2015/9/8/chartex" xmlns:cx2="http://schemas.microsoft.com/office/drawing/2015/10/21/chartex" xmlns:cx3="http://schemas.microsoft.com/office/drawing/2016/5/9/chartex" xmlns:cx4="http://schemas.microsoft.com/office/drawing/2016/5/10/chartex" xmlns:cx5="http://schemas.microsoft.com/office/drawing/2016/5/11/chartex" xmlns:cx6="http://schemas.microsoft.com/office/drawing/2016/5/12/chartex" xmlns:cx7="http://schemas.microsoft.com/office/drawing/2016/5/13/chartex" xmlns:cx8="http://schemas.microsoft.com/office/drawing/2016/5/14/chartex" xmlns:mc="http://schemas.openxmlformats.org/markup-compatibility/2006" xmlns:aink="http://schemas.microsoft.com/office/drawing/2016/ink" xmlns:am3d="http://schemas.microsoft.com/office/drawing/2017/model3d" xmlns:o="urn:schemas-microsoft-com:office:office" xmlns:oel="http://schemas.microsoft.com/office/2019/extlst" xmlns:r="http://schemas.openxmlformats.org/officeDocument/2006/relationships" xmlns:m="http://schemas.openxmlformats.org/officeDocument/2006/math" xmlns:v="urn:schemas-microsoft-com:vml" xmlns:wp14="http://schemas.microsoft.com/office/word/2010/wordprocessingDrawing" xmlns:wp="http://schemas.openxmlformats.org/drawingml/2006/wordprocessingDrawing" xmlns:w10="urn:schemas-microsoft-com:office:word" xmlns:w="http://schemas.openxmlformats.org/wordprocessingml/2006/main" xmlns:w14="http://schemas.microsoft.com/office/word/2010/wordml" xmlns:w15="http://schemas.microsoft.com/office/word/2012/wordml" xmlns:w16cex="http://schemas.microsoft.com/office/word/2018/wordml/cex" xmlns:w16cid="http://schemas.microsoft.com/office/word/2016/wordml/cid" xmlns:w16="http://schemas.microsoft.com/office/word/2018/wordml" xmlns:w16sdtdh="http://schemas.microsoft.com/office/word/2020/wordml/sdtdatahash" xmlns:w16se="http://schemas.microsoft.com/office/word/2015/wordml/symex" xmlns:wpg="http://schemas.microsoft.com/office/word/2010/wordprocessingGroup" xmlns:wpi="http://schemas.microsoft.com/office/word/2010/wordprocessingInk" xmlns:wne="http://schemas.microsoft.com/office/word/2006/wordml" xmlns:wps="http://schemas.microsoft.com/office/word/2010/wordprocessingShape" mc:Ignorable="w14 w15 w16se w16cid w16 w16cex w16sdtdh wp14">
   <w:body>
     <w:p>
       <w:pPr>
@@ -109,6 +109,16 @@
     <w:p>
       <w:r>
         <w:t>…</w:t>
+      </w:r>
+    </w:p>
+    <w:p>
+      <w:r>
+        <w:t>Shelley Middleton 23043075</w:t>
+      </w:r>
+    </w:p>
+    <w:p>
+      <w:r>
+        <w:t>https://github.com/smiddleton93/Term4-Assessment2</w:t>
       </w:r>
     </w:p>
     <w:p/>

</xml_diff>

<commit_message>
made some changes in  file/ testing
</commit_message>
<xml_diff>
--- a/ISYS3001.docx
+++ b/ISYS3001.docx
@@ -1,6 +1,6 @@
 
 <file path=word/document.xml><?xml version="1.0" encoding="utf-8"?>
-<w:document xmlns:wpc="http://schemas.microsoft.com/office/word/2010/wordprocessingCanvas" xmlns:cx="http://schemas.microsoft.com/office/drawing/2014/chartex" xmlns:cx1="http://schemas.microsoft.com/office/drawing/2015/9/8/chartex" xmlns:cx2="http://schemas.microsoft.com/office/drawing/2015/10/21/chartex" xmlns:cx3="http://schemas.microsoft.com/office/drawing/2016/5/9/chartex" xmlns:cx4="http://schemas.microsoft.com/office/drawing/2016/5/10/chartex" xmlns:cx5="http://schemas.microsoft.com/office/drawing/2016/5/11/chartex" xmlns:cx6="http://schemas.microsoft.com/office/drawing/2016/5/12/chartex" xmlns:cx7="http://schemas.microsoft.com/office/drawing/2016/5/13/chartex" xmlns:cx8="http://schemas.microsoft.com/office/drawing/2016/5/14/chartex" xmlns:mc="http://schemas.openxmlformats.org/markup-compatibility/2006" xmlns:aink="http://schemas.microsoft.com/office/drawing/2016/ink" xmlns:am3d="http://schemas.microsoft.com/office/drawing/2017/model3d" xmlns:o="urn:schemas-microsoft-com:office:office" xmlns:r="http://schemas.openxmlformats.org/officeDocument/2006/relationships" xmlns:m="http://schemas.openxmlformats.org/officeDocument/2006/math" xmlns:v="urn:schemas-microsoft-com:vml" xmlns:wp14="http://schemas.microsoft.com/office/word/2010/wordprocessingDrawing" xmlns:wp="http://schemas.openxmlformats.org/drawingml/2006/wordprocessingDrawing" xmlns:w10="urn:schemas-microsoft-com:office:word" xmlns:w="http://schemas.openxmlformats.org/wordprocessingml/2006/main" xmlns:w14="http://schemas.microsoft.com/office/word/2010/wordml" xmlns:w15="http://schemas.microsoft.com/office/word/2012/wordml" xmlns:w16cex="http://schemas.microsoft.com/office/word/2018/wordml/cex" xmlns:w16cid="http://schemas.microsoft.com/office/word/2016/wordml/cid" xmlns:w16="http://schemas.microsoft.com/office/word/2018/wordml" xmlns:w16sdtdh="http://schemas.microsoft.com/office/word/2020/wordml/sdtdatahash" xmlns:w16se="http://schemas.microsoft.com/office/word/2015/wordml/symex" xmlns:wpg="http://schemas.microsoft.com/office/word/2010/wordprocessingGroup" xmlns:wpi="http://schemas.microsoft.com/office/word/2010/wordprocessingInk" xmlns:wne="http://schemas.microsoft.com/office/word/2006/wordml" xmlns:wps="http://schemas.microsoft.com/office/word/2010/wordprocessingShape" mc:Ignorable="w14 w15 w16se w16cid w16 w16cex w16sdtdh wp14">
+<w:document xmlns:wpc="http://schemas.microsoft.com/office/word/2010/wordprocessingCanvas" xmlns:cx="http://schemas.microsoft.com/office/drawing/2014/chartex" xmlns:cx1="http://schemas.microsoft.com/office/drawing/2015/9/8/chartex" xmlns:cx2="http://schemas.microsoft.com/office/drawing/2015/10/21/chartex" xmlns:cx3="http://schemas.microsoft.com/office/drawing/2016/5/9/chartex" xmlns:cx4="http://schemas.microsoft.com/office/drawing/2016/5/10/chartex" xmlns:cx5="http://schemas.microsoft.com/office/drawing/2016/5/11/chartex" xmlns:cx6="http://schemas.microsoft.com/office/drawing/2016/5/12/chartex" xmlns:cx7="http://schemas.microsoft.com/office/drawing/2016/5/13/chartex" xmlns:cx8="http://schemas.microsoft.com/office/drawing/2016/5/14/chartex" xmlns:mc="http://schemas.openxmlformats.org/markup-compatibility/2006" xmlns:aink="http://schemas.microsoft.com/office/drawing/2016/ink" xmlns:am3d="http://schemas.microsoft.com/office/drawing/2017/model3d" xmlns:o="urn:schemas-microsoft-com:office:office" xmlns:oel="http://schemas.microsoft.com/office/2019/extlst" xmlns:r="http://schemas.openxmlformats.org/officeDocument/2006/relationships" xmlns:m="http://schemas.openxmlformats.org/officeDocument/2006/math" xmlns:v="urn:schemas-microsoft-com:vml" xmlns:wp14="http://schemas.microsoft.com/office/word/2010/wordprocessingDrawing" xmlns:wp="http://schemas.openxmlformats.org/drawingml/2006/wordprocessingDrawing" xmlns:w10="urn:schemas-microsoft-com:office:word" xmlns:w="http://schemas.openxmlformats.org/wordprocessingml/2006/main" xmlns:w14="http://schemas.microsoft.com/office/word/2010/wordml" xmlns:w15="http://schemas.microsoft.com/office/word/2012/wordml" xmlns:w16cex="http://schemas.microsoft.com/office/word/2018/wordml/cex" xmlns:w16cid="http://schemas.microsoft.com/office/word/2016/wordml/cid" xmlns:w16="http://schemas.microsoft.com/office/word/2018/wordml" xmlns:w16sdtdh="http://schemas.microsoft.com/office/word/2020/wordml/sdtdatahash" xmlns:w16se="http://schemas.microsoft.com/office/word/2015/wordml/symex" xmlns:wpg="http://schemas.microsoft.com/office/word/2010/wordprocessingGroup" xmlns:wpi="http://schemas.microsoft.com/office/word/2010/wordprocessingInk" xmlns:wne="http://schemas.microsoft.com/office/word/2006/wordml" xmlns:wps="http://schemas.microsoft.com/office/word/2010/wordprocessingShape" mc:Ignorable="w14 w15 w16se w16cid w16 w16cex w16sdtdh wp14">
   <w:body>
     <w:p>
       <w:pPr>
@@ -109,6 +109,19 @@
     <w:p>
       <w:r>
         <w:t>…</w:t>
+      </w:r>
+    </w:p>
+    <w:p>
+      <w:r>
+        <w:t xml:space="preserve">Hi this is </w:t>
+      </w:r>
+      <w:proofErr w:type="spellStart"/>
+      <w:r>
+        <w:t>nischl</w:t>
+      </w:r>
+      <w:proofErr w:type="spellEnd"/>
+      <w:r>
+        <w:t>.</w:t>
       </w:r>
     </w:p>
     <w:p/>

</xml_diff>

<commit_message>
complete the assessment2 part1
complete the assessment2 part1
</commit_message>
<xml_diff>
--- a/ISYS3001.docx
+++ b/ISYS3001.docx
@@ -1,6 +1,6 @@
 
 <file path=word/document.xml><?xml version="1.0" encoding="utf-8"?>
-<w:document xmlns:wpc="http://schemas.microsoft.com/office/word/2010/wordprocessingCanvas" xmlns:cx="http://schemas.microsoft.com/office/drawing/2014/chartex" xmlns:cx1="http://schemas.microsoft.com/office/drawing/2015/9/8/chartex" xmlns:cx2="http://schemas.microsoft.com/office/drawing/2015/10/21/chartex" xmlns:cx3="http://schemas.microsoft.com/office/drawing/2016/5/9/chartex" xmlns:cx4="http://schemas.microsoft.com/office/drawing/2016/5/10/chartex" xmlns:cx5="http://schemas.microsoft.com/office/drawing/2016/5/11/chartex" xmlns:cx6="http://schemas.microsoft.com/office/drawing/2016/5/12/chartex" xmlns:cx7="http://schemas.microsoft.com/office/drawing/2016/5/13/chartex" xmlns:cx8="http://schemas.microsoft.com/office/drawing/2016/5/14/chartex" xmlns:mc="http://schemas.openxmlformats.org/markup-compatibility/2006" xmlns:aink="http://schemas.microsoft.com/office/drawing/2016/ink" xmlns:am3d="http://schemas.microsoft.com/office/drawing/2017/model3d" xmlns:o="urn:schemas-microsoft-com:office:office" xmlns:r="http://schemas.openxmlformats.org/officeDocument/2006/relationships" xmlns:m="http://schemas.openxmlformats.org/officeDocument/2006/math" xmlns:v="urn:schemas-microsoft-com:vml" xmlns:wp14="http://schemas.microsoft.com/office/word/2010/wordprocessingDrawing" xmlns:wp="http://schemas.openxmlformats.org/drawingml/2006/wordprocessingDrawing" xmlns:w10="urn:schemas-microsoft-com:office:word" xmlns:w="http://schemas.openxmlformats.org/wordprocessingml/2006/main" xmlns:w14="http://schemas.microsoft.com/office/word/2010/wordml" xmlns:w15="http://schemas.microsoft.com/office/word/2012/wordml" xmlns:w16cex="http://schemas.microsoft.com/office/word/2018/wordml/cex" xmlns:w16cid="http://schemas.microsoft.com/office/word/2016/wordml/cid" xmlns:w16="http://schemas.microsoft.com/office/word/2018/wordml" xmlns:w16sdtdh="http://schemas.microsoft.com/office/word/2020/wordml/sdtdatahash" xmlns:w16se="http://schemas.microsoft.com/office/word/2015/wordml/symex" xmlns:wpg="http://schemas.microsoft.com/office/word/2010/wordprocessingGroup" xmlns:wpi="http://schemas.microsoft.com/office/word/2010/wordprocessingInk" xmlns:wne="http://schemas.microsoft.com/office/word/2006/wordml" xmlns:wps="http://schemas.microsoft.com/office/word/2010/wordprocessingShape" mc:Ignorable="w14 w15 w16se w16cid w16 w16cex w16sdtdh wp14">
+<w:document xmlns:wpc="http://schemas.microsoft.com/office/word/2010/wordprocessingCanvas" xmlns:cx="http://schemas.microsoft.com/office/drawing/2014/chartex" xmlns:cx1="http://schemas.microsoft.com/office/drawing/2015/9/8/chartex" xmlns:cx2="http://schemas.microsoft.com/office/drawing/2015/10/21/chartex" xmlns:cx3="http://schemas.microsoft.com/office/drawing/2016/5/9/chartex" xmlns:cx4="http://schemas.microsoft.com/office/drawing/2016/5/10/chartex" xmlns:cx5="http://schemas.microsoft.com/office/drawing/2016/5/11/chartex" xmlns:cx6="http://schemas.microsoft.com/office/drawing/2016/5/12/chartex" xmlns:cx7="http://schemas.microsoft.com/office/drawing/2016/5/13/chartex" xmlns:cx8="http://schemas.microsoft.com/office/drawing/2016/5/14/chartex" xmlns:mc="http://schemas.openxmlformats.org/markup-compatibility/2006" xmlns:aink="http://schemas.microsoft.com/office/drawing/2016/ink" xmlns:am3d="http://schemas.microsoft.com/office/drawing/2017/model3d" xmlns:o="urn:schemas-microsoft-com:office:office" xmlns:oel="http://schemas.microsoft.com/office/2019/extlst" xmlns:r="http://schemas.openxmlformats.org/officeDocument/2006/relationships" xmlns:m="http://schemas.openxmlformats.org/officeDocument/2006/math" xmlns:v="urn:schemas-microsoft-com:vml" xmlns:wp14="http://schemas.microsoft.com/office/word/2010/wordprocessingDrawing" xmlns:wp="http://schemas.openxmlformats.org/drawingml/2006/wordprocessingDrawing" xmlns:w10="urn:schemas-microsoft-com:office:word" xmlns:w="http://schemas.openxmlformats.org/wordprocessingml/2006/main" xmlns:w14="http://schemas.microsoft.com/office/word/2010/wordml" xmlns:w15="http://schemas.microsoft.com/office/word/2012/wordml" xmlns:w16cex="http://schemas.microsoft.com/office/word/2018/wordml/cex" xmlns:w16cid="http://schemas.microsoft.com/office/word/2016/wordml/cid" xmlns:w16="http://schemas.microsoft.com/office/word/2018/wordml" xmlns:w16sdtdh="http://schemas.microsoft.com/office/word/2020/wordml/sdtdatahash" xmlns:w16se="http://schemas.microsoft.com/office/word/2015/wordml/symex" xmlns:wpg="http://schemas.microsoft.com/office/word/2010/wordprocessingGroup" xmlns:wpi="http://schemas.microsoft.com/office/word/2010/wordprocessingInk" xmlns:wne="http://schemas.microsoft.com/office/word/2006/wordml" xmlns:wps="http://schemas.microsoft.com/office/word/2010/wordprocessingShape" mc:Ignorable="w14 w15 w16se w16cid w16 w16cex w16sdtdh wp14">
   <w:body>
     <w:p>
       <w:pPr>
@@ -23,6 +23,156 @@
         </w:rPr>
         <w:t xml:space="preserve"> – Assignment 1 exercise</w:t>
       </w:r>
+    </w:p>
+    <w:p>
+      <w:pPr>
+        <w:rPr>
+          <w:b/>
+          <w:sz w:val="28"/>
+        </w:rPr>
+      </w:pPr>
+    </w:p>
+    <w:p>
+      <w:pPr>
+        <w:rPr>
+          <w:rFonts w:hint="eastAsia"/>
+          <w:b/>
+          <w:sz w:val="28"/>
+          <w:lang w:eastAsia="zh-CN"/>
+        </w:rPr>
+      </w:pPr>
+      <w:r>
+        <w:rPr>
+          <w:rFonts w:hint="eastAsia"/>
+          <w:b/>
+          <w:sz w:val="28"/>
+          <w:lang w:eastAsia="zh-CN"/>
+        </w:rPr>
+        <w:t>Assessment</w:t>
+      </w:r>
+      <w:r>
+        <w:rPr>
+          <w:b/>
+          <w:sz w:val="28"/>
+          <w:lang w:eastAsia="zh-CN"/>
+        </w:rPr>
+        <w:t xml:space="preserve"> 2 </w:t>
+      </w:r>
+      <w:r>
+        <w:rPr>
+          <w:rFonts w:hint="eastAsia"/>
+          <w:b/>
+          <w:sz w:val="28"/>
+          <w:lang w:eastAsia="zh-CN"/>
+        </w:rPr>
+        <w:t>assignment</w:t>
+      </w:r>
+    </w:p>
+    <w:p>
+      <w:pPr>
+        <w:rPr>
+          <w:b/>
+          <w:sz w:val="28"/>
+          <w:lang w:eastAsia="zh-CN"/>
+        </w:rPr>
+      </w:pPr>
+      <w:r>
+        <w:rPr>
+          <w:b/>
+          <w:sz w:val="28"/>
+          <w:lang w:eastAsia="zh-CN"/>
+        </w:rPr>
+        <w:t>M</w:t>
+      </w:r>
+      <w:r>
+        <w:rPr>
+          <w:rFonts w:hint="eastAsia"/>
+          <w:b/>
+          <w:sz w:val="28"/>
+          <w:lang w:eastAsia="zh-CN"/>
+        </w:rPr>
+        <w:t>odify</w:t>
+      </w:r>
+      <w:r>
+        <w:rPr>
+          <w:b/>
+          <w:sz w:val="28"/>
+        </w:rPr>
+        <w:t xml:space="preserve"> </w:t>
+      </w:r>
+      <w:r>
+        <w:rPr>
+          <w:rFonts w:hint="eastAsia"/>
+          <w:b/>
+          <w:sz w:val="28"/>
+          <w:lang w:eastAsia="zh-CN"/>
+        </w:rPr>
+        <w:t>the</w:t>
+      </w:r>
+      <w:r>
+        <w:rPr>
+          <w:b/>
+          <w:sz w:val="28"/>
+        </w:rPr>
+        <w:t xml:space="preserve"> </w:t>
+      </w:r>
+      <w:r>
+        <w:rPr>
+          <w:rFonts w:hint="eastAsia"/>
+          <w:b/>
+          <w:sz w:val="28"/>
+          <w:lang w:eastAsia="zh-CN"/>
+        </w:rPr>
+        <w:t>document</w:t>
+      </w:r>
+      <w:r>
+        <w:rPr>
+          <w:b/>
+          <w:sz w:val="28"/>
+        </w:rPr>
+        <w:t xml:space="preserve"> </w:t>
+      </w:r>
+      <w:r>
+        <w:rPr>
+          <w:rFonts w:hint="eastAsia"/>
+          <w:b/>
+          <w:sz w:val="28"/>
+          <w:lang w:eastAsia="zh-CN"/>
+        </w:rPr>
+        <w:t>by</w:t>
+      </w:r>
+      <w:r>
+        <w:rPr>
+          <w:b/>
+          <w:sz w:val="28"/>
+        </w:rPr>
+        <w:t xml:space="preserve"> </w:t>
+      </w:r>
+      <w:r>
+        <w:rPr>
+          <w:rFonts w:hint="eastAsia"/>
+          <w:b/>
+          <w:sz w:val="28"/>
+          <w:lang w:eastAsia="zh-CN"/>
+        </w:rPr>
+        <w:t>Zhengwu</w:t>
+      </w:r>
+      <w:r>
+        <w:rPr>
+          <w:b/>
+          <w:sz w:val="28"/>
+          <w:lang w:eastAsia="zh-CN"/>
+        </w:rPr>
+        <w:t xml:space="preserve"> DENG</w:t>
+      </w:r>
+    </w:p>
+    <w:p>
+      <w:pPr>
+        <w:rPr>
+          <w:b/>
+          <w:sz w:val="28"/>
+        </w:rPr>
+      </w:pPr>
     </w:p>
     <w:p>
       <w:pPr>
@@ -127,7 +277,7 @@
   <w:docDefaults>
     <w:rPrDefault>
       <w:rPr>
-        <w:rFonts w:asciiTheme="minorHAnsi" w:eastAsiaTheme="minorHAnsi" w:hAnsiTheme="minorHAnsi" w:cstheme="minorBidi"/>
+        <w:rFonts w:asciiTheme="minorHAnsi" w:eastAsiaTheme="minorEastAsia" w:hAnsiTheme="minorHAnsi" w:cstheme="minorBidi"/>
         <w:sz w:val="22"/>
         <w:szCs w:val="22"/>
         <w:lang w:val="en-AU" w:eastAsia="en-US" w:bidi="ar-SA"/>
@@ -517,17 +667,17 @@
     <w:lsdException w:name="Unresolved Mention" w:semiHidden="1" w:unhideWhenUsed="1"/>
     <w:lsdException w:name="Smart Link" w:semiHidden="1" w:unhideWhenUsed="1"/>
   </w:latentStyles>
-  <w:style w:type="paragraph" w:default="1" w:styleId="Normal">
+  <w:style w:type="paragraph" w:default="1" w:styleId="a">
     <w:name w:val="Normal"/>
     <w:qFormat/>
   </w:style>
-  <w:style w:type="character" w:default="1" w:styleId="DefaultParagraphFont">
+  <w:style w:type="character" w:default="1" w:styleId="a0">
     <w:name w:val="Default Paragraph Font"/>
     <w:uiPriority w:val="1"/>
     <w:semiHidden/>
     <w:unhideWhenUsed/>
   </w:style>
-  <w:style w:type="table" w:default="1" w:styleId="TableNormal">
+  <w:style w:type="table" w:default="1" w:styleId="a1">
     <w:name w:val="Normal Table"/>
     <w:uiPriority w:val="99"/>
     <w:semiHidden/>
@@ -542,7 +692,7 @@
       </w:tblCellMar>
     </w:tblPr>
   </w:style>
-  <w:style w:type="numbering" w:default="1" w:styleId="NoList">
+  <w:style w:type="numbering" w:default="1" w:styleId="a2">
     <w:name w:val="No List"/>
     <w:uiPriority w:val="99"/>
     <w:semiHidden/>

</xml_diff>

<commit_message>
File added with content
</commit_message>
<xml_diff>
--- a/ISYS3001.docx
+++ b/ISYS3001.docx
@@ -1,133 +1,186 @@
 
 <file path=word/document.xml><?xml version="1.0" encoding="utf-8"?>
-<w:document xmlns:wpc="http://schemas.microsoft.com/office/word/2010/wordprocessingCanvas" xmlns:cx="http://schemas.microsoft.com/office/drawing/2014/chartex" xmlns:cx1="http://schemas.microsoft.com/office/drawing/2015/9/8/chartex" xmlns:cx2="http://schemas.microsoft.com/office/drawing/2015/10/21/chartex" xmlns:cx3="http://schemas.microsoft.com/office/drawing/2016/5/9/chartex" xmlns:cx4="http://schemas.microsoft.com/office/drawing/2016/5/10/chartex" xmlns:cx5="http://schemas.microsoft.com/office/drawing/2016/5/11/chartex" xmlns:cx6="http://schemas.microsoft.com/office/drawing/2016/5/12/chartex" xmlns:cx7="http://schemas.microsoft.com/office/drawing/2016/5/13/chartex" xmlns:cx8="http://schemas.microsoft.com/office/drawing/2016/5/14/chartex" xmlns:mc="http://schemas.openxmlformats.org/markup-compatibility/2006" xmlns:aink="http://schemas.microsoft.com/office/drawing/2016/ink" xmlns:am3d="http://schemas.microsoft.com/office/drawing/2017/model3d" xmlns:o="urn:schemas-microsoft-com:office:office" xmlns:r="http://schemas.openxmlformats.org/officeDocument/2006/relationships" xmlns:m="http://schemas.openxmlformats.org/officeDocument/2006/math" xmlns:v="urn:schemas-microsoft-com:vml" xmlns:wp14="http://schemas.microsoft.com/office/word/2010/wordprocessingDrawing" xmlns:wp="http://schemas.openxmlformats.org/drawingml/2006/wordprocessingDrawing" xmlns:w10="urn:schemas-microsoft-com:office:word" xmlns:w="http://schemas.openxmlformats.org/wordprocessingml/2006/main" xmlns:w14="http://schemas.microsoft.com/office/word/2010/wordml" xmlns:w15="http://schemas.microsoft.com/office/word/2012/wordml" xmlns:w16cex="http://schemas.microsoft.com/office/word/2018/wordml/cex" xmlns:w16cid="http://schemas.microsoft.com/office/word/2016/wordml/cid" xmlns:w16="http://schemas.microsoft.com/office/word/2018/wordml" xmlns:w16sdtdh="http://schemas.microsoft.com/office/word/2020/wordml/sdtdatahash" xmlns:w16se="http://schemas.microsoft.com/office/word/2015/wordml/symex" xmlns:wpg="http://schemas.microsoft.com/office/word/2010/wordprocessingGroup" xmlns:wpi="http://schemas.microsoft.com/office/word/2010/wordprocessingInk" xmlns:wne="http://schemas.microsoft.com/office/word/2006/wordml" xmlns:wps="http://schemas.microsoft.com/office/word/2010/wordprocessingShape" mc:Ignorable="w14 w15 w16se w16cid w16 w16cex w16sdtdh wp14">
+<w:document xmlns:o="urn:schemas-microsoft-com:office:office" xmlns:r="http://schemas.openxmlformats.org/officeDocument/2006/relationships" xmlns:v="urn:schemas-microsoft-com:vml" xmlns:w="http://schemas.openxmlformats.org/wordprocessingml/2006/main" xmlns:w10="urn:schemas-microsoft-com:office:word" xmlns:wp="http://schemas.openxmlformats.org/drawingml/2006/wordprocessingDrawing" xmlns:wps="http://schemas.microsoft.com/office/word/2010/wordprocessingShape" xmlns:wpg="http://schemas.microsoft.com/office/word/2010/wordprocessingGroup" xmlns:mc="http://schemas.openxmlformats.org/markup-compatibility/2006" xmlns:wp14="http://schemas.microsoft.com/office/word/2010/wordprocessingDrawing" xmlns:w14="http://schemas.microsoft.com/office/word/2010/wordml" xmlns:w15="http://schemas.microsoft.com/office/word/2012/wordml" mc:Ignorable="w14 wp14 w15">
   <w:body>
     <w:p>
       <w:pPr>
+        <w:pStyle w:val="Normal"/>
+        <w:rPr>
+          <w:b/>
+          <w:b/>
+          <w:sz w:val="28"/>
+        </w:rPr>
+      </w:pPr>
+      <w:r>
         <w:rPr>
           <w:b/>
           <w:sz w:val="28"/>
         </w:rPr>
-      </w:pPr>
-      <w:r>
+        <w:t>ISYS3001 – Assignment 1 exercise</w:t>
+      </w:r>
+    </w:p>
+    <w:p>
+      <w:pPr>
+        <w:pStyle w:val="Normal"/>
+        <w:pBdr>
+          <w:top w:val="single" w:sz="4" w:space="1" w:color="000000"/>
+          <w:left w:val="single" w:sz="4" w:space="4" w:color="000000"/>
+          <w:bottom w:val="single" w:sz="4" w:space="1" w:color="000000"/>
+          <w:right w:val="single" w:sz="4" w:space="4" w:color="000000"/>
+        </w:pBdr>
+        <w:rPr/>
+      </w:pPr>
+      <w:r>
+        <w:rPr/>
+        <w:t>Remember that this is a public repository - your changes could be seen by anyone who looks!</w:t>
+      </w:r>
+    </w:p>
+    <w:p>
+      <w:pPr>
+        <w:pStyle w:val="Normal"/>
+        <w:pBdr>
+          <w:top w:val="single" w:sz="4" w:space="1" w:color="000000"/>
+          <w:left w:val="single" w:sz="4" w:space="4" w:color="000000"/>
+          <w:bottom w:val="single" w:sz="4" w:space="1" w:color="000000"/>
+          <w:right w:val="single" w:sz="4" w:space="4" w:color="000000"/>
+        </w:pBdr>
+        <w:rPr/>
+      </w:pPr>
+      <w:r>
+        <w:rPr/>
+        <w:t>Add some comments about Version management outside this border, or just add some text so there is a change to this file.</w:t>
+      </w:r>
+    </w:p>
+    <w:p>
+      <w:pPr>
+        <w:pStyle w:val="Normal"/>
+        <w:pBdr>
+          <w:top w:val="single" w:sz="4" w:space="1" w:color="000000"/>
+          <w:left w:val="single" w:sz="4" w:space="4" w:color="000000"/>
+          <w:bottom w:val="single" w:sz="4" w:space="1" w:color="000000"/>
+          <w:right w:val="single" w:sz="4" w:space="4" w:color="000000"/>
+        </w:pBdr>
+        <w:rPr/>
+      </w:pPr>
+      <w:r>
+        <w:rPr/>
+        <w:t>Remember that your GitHub user ID must be submitted in your assignment report!</w:t>
+      </w:r>
+    </w:p>
+    <w:p>
+      <w:pPr>
+        <w:pStyle w:val="Normal"/>
+        <w:pBdr>
+          <w:top w:val="single" w:sz="4" w:space="1" w:color="000000"/>
+          <w:left w:val="single" w:sz="4" w:space="4" w:color="000000"/>
+          <w:bottom w:val="single" w:sz="4" w:space="1" w:color="000000"/>
+          <w:right w:val="single" w:sz="4" w:space="4" w:color="000000"/>
+        </w:pBdr>
+        <w:rPr/>
+      </w:pPr>
+      <w:r>
+        <w:rPr/>
+        <w:t>Once you’ve changed follow the next step in your assignment task.</w:t>
+      </w:r>
+    </w:p>
+    <w:p>
+      <w:pPr>
+        <w:pStyle w:val="Normal"/>
+        <w:rPr/>
+      </w:pPr>
+      <w:r>
+        <w:rPr/>
+        <w:t>…</w:t>
+      </w:r>
+    </w:p>
+    <w:p>
+      <w:pPr>
+        <w:pStyle w:val="Normal"/>
         <w:rPr>
           <w:b/>
-          <w:sz w:val="28"/>
+          <w:b/>
+          <w:bCs/>
         </w:rPr>
-        <w:t>ISYS3001</w:t>
-      </w:r>
+      </w:pPr>
       <w:r>
         <w:rPr>
           <w:b/>
-          <w:sz w:val="28"/>
+          <w:bCs/>
         </w:rPr>
-        <w:t xml:space="preserve"> – Assignment 1 exercise</w:t>
-      </w:r>
-    </w:p>
-    <w:p>
-      <w:pPr>
-        <w:pBdr>
-          <w:top w:val="single" w:sz="4" w:space="1" w:color="auto"/>
-          <w:left w:val="single" w:sz="4" w:space="4" w:color="auto"/>
-          <w:bottom w:val="single" w:sz="4" w:space="1" w:color="auto"/>
-          <w:right w:val="single" w:sz="4" w:space="4" w:color="auto"/>
-        </w:pBdr>
-      </w:pPr>
-      <w:r>
-        <w:t xml:space="preserve">Remember that this is a public repository </w:t>
-      </w:r>
-      <w:r>
-        <w:t>-</w:t>
-      </w:r>
-      <w:r>
-        <w:t xml:space="preserve"> your changes </w:t>
-      </w:r>
-      <w:r>
-        <w:t>could</w:t>
-      </w:r>
-      <w:r>
-        <w:t xml:space="preserve"> be seen by anyone who looks!</w:t>
-      </w:r>
-    </w:p>
-    <w:p>
-      <w:pPr>
-        <w:pBdr>
-          <w:top w:val="single" w:sz="4" w:space="1" w:color="auto"/>
-          <w:left w:val="single" w:sz="4" w:space="4" w:color="auto"/>
-          <w:bottom w:val="single" w:sz="4" w:space="1" w:color="auto"/>
-          <w:right w:val="single" w:sz="4" w:space="4" w:color="auto"/>
-        </w:pBdr>
-      </w:pPr>
-      <w:r>
-        <w:t xml:space="preserve">Add some comments about Version management </w:t>
-      </w:r>
-      <w:r>
-        <w:t>outside this border</w:t>
-      </w:r>
-      <w:r>
-        <w:t>, or just add some text so there is a change to this file.</w:t>
-      </w:r>
-    </w:p>
-    <w:p>
-      <w:pPr>
-        <w:pBdr>
-          <w:top w:val="single" w:sz="4" w:space="1" w:color="auto"/>
-          <w:left w:val="single" w:sz="4" w:space="4" w:color="auto"/>
-          <w:bottom w:val="single" w:sz="4" w:space="1" w:color="auto"/>
-          <w:right w:val="single" w:sz="4" w:space="4" w:color="auto"/>
-        </w:pBdr>
-      </w:pPr>
-      <w:r>
-        <w:t xml:space="preserve">Remember that your GitHub user </w:t>
-      </w:r>
-      <w:r>
-        <w:t>ID</w:t>
-      </w:r>
-      <w:r>
-        <w:t xml:space="preserve"> must be submitted in you</w:t>
-      </w:r>
-      <w:r>
-        <w:t>r</w:t>
-      </w:r>
-      <w:r>
-        <w:t xml:space="preserve"> assignment report!</w:t>
-      </w:r>
-    </w:p>
-    <w:p>
-      <w:pPr>
-        <w:pBdr>
-          <w:top w:val="single" w:sz="4" w:space="1" w:color="auto"/>
-          <w:left w:val="single" w:sz="4" w:space="4" w:color="auto"/>
-          <w:bottom w:val="single" w:sz="4" w:space="1" w:color="auto"/>
-          <w:right w:val="single" w:sz="4" w:space="4" w:color="auto"/>
-        </w:pBdr>
-      </w:pPr>
-      <w:r>
-        <w:t>Once you’ve changed follow the next step in your assignment task.</w:t>
-      </w:r>
-    </w:p>
-    <w:p>
-      <w:r>
-        <w:t>…</w:t>
-      </w:r>
-    </w:p>
-    <w:p/>
+        <w:t>What is  Version management?</w:t>
+      </w:r>
+    </w:p>
+    <w:p>
+      <w:pPr>
+        <w:pStyle w:val="Normal"/>
+        <w:rPr/>
+      </w:pPr>
+      <w:r>
+        <w:rPr/>
+        <w:t>Version management basically means to maintain different versions of piece of code that can be traversed back and through</w:t>
+      </w:r>
+    </w:p>
+    <w:p>
+      <w:pPr>
+        <w:pStyle w:val="Normal"/>
+        <w:rPr/>
+      </w:pPr>
+      <w:r>
+        <w:rPr/>
+        <w:t>Some of the most popular version management system are GIT and GITLAB,</w:t>
+      </w:r>
+    </w:p>
+    <w:p>
+      <w:pPr>
+        <w:pStyle w:val="Normal"/>
+        <w:rPr/>
+      </w:pPr>
+      <w:r>
+        <w:rPr/>
+        <w:t>--</w:t>
+      </w:r>
+      <w:hyperlink r:id="rId2">
+        <w:r>
+          <w:rPr>
+            <w:rStyle w:val="InternetLink"/>
+          </w:rPr>
+          <w:t>sbtamang</w:t>
+        </w:r>
+      </w:hyperlink>
+      <w:r>
+        <w:rPr/>
+        <w:t xml:space="preserve"> </w:t>
+      </w:r>
+    </w:p>
+    <w:p>
+      <w:pPr>
+        <w:pStyle w:val="Normal"/>
+        <w:spacing w:before="0" w:after="160"/>
+        <w:rPr/>
+      </w:pPr>
+      <w:r>
+        <w:rPr/>
+      </w:r>
+    </w:p>
     <w:sectPr>
+      <w:type w:val="nextPage"/>
       <w:pgSz w:w="11906" w:h="16838"/>
-      <w:pgMar w:top="1440" w:right="1440" w:bottom="1440" w:left="1440" w:header="708" w:footer="708" w:gutter="0"/>
-      <w:cols w:space="708"/>
-      <w:docGrid w:linePitch="360"/>
+      <w:pgMar w:left="1440" w:right="1440" w:gutter="0" w:header="0" w:top="1440" w:footer="0" w:bottom="1440"/>
+      <w:pgNumType w:fmt="decimal"/>
+      <w:formProt w:val="false"/>
+      <w:textDirection w:val="lrTb"/>
+      <w:docGrid w:type="default" w:linePitch="360" w:charSpace="4096"/>
     </w:sectPr>
   </w:body>
 </w:document>
 </file>
 
 <file path=word/styles.xml><?xml version="1.0" encoding="utf-8"?>
-<w:styles xmlns:mc="http://schemas.openxmlformats.org/markup-compatibility/2006" xmlns:r="http://schemas.openxmlformats.org/officeDocument/2006/relationships" xmlns:w="http://schemas.openxmlformats.org/wordprocessingml/2006/main" xmlns:w14="http://schemas.microsoft.com/office/word/2010/wordml" xmlns:w15="http://schemas.microsoft.com/office/word/2012/wordml" xmlns:w16cex="http://schemas.microsoft.com/office/word/2018/wordml/cex" xmlns:w16cid="http://schemas.microsoft.com/office/word/2016/wordml/cid" xmlns:w16="http://schemas.microsoft.com/office/word/2018/wordml" xmlns:w16sdtdh="http://schemas.microsoft.com/office/word/2020/wordml/sdtdatahash" xmlns:w16se="http://schemas.microsoft.com/office/word/2015/wordml/symex" mc:Ignorable="w14 w15 w16se w16cid w16 w16cex w16sdtdh">
+<w:styles xmlns:w="http://schemas.openxmlformats.org/wordprocessingml/2006/main" xmlns:w14="http://schemas.microsoft.com/office/word/2010/wordml" xmlns:mc="http://schemas.openxmlformats.org/markup-compatibility/2006" mc:Ignorable="w14">
   <w:docDefaults>
     <w:rPrDefault>
       <w:rPr>
-        <w:rFonts w:asciiTheme="minorHAnsi" w:eastAsiaTheme="minorHAnsi" w:hAnsiTheme="minorHAnsi" w:cstheme="minorBidi"/>
+        <w:rFonts w:ascii="Calibri" w:hAnsi="Calibri" w:eastAsia="Calibri" w:cs="" w:asciiTheme="minorHAnsi" w:cstheme="minorBidi" w:eastAsiaTheme="minorHAnsi" w:hAnsiTheme="minorHAnsi"/>
         <w:sz w:val="22"/>
         <w:szCs w:val="22"/>
         <w:lang w:val="en-AU" w:eastAsia="en-US" w:bidi="ar-SA"/>
@@ -135,21 +188,21 @@
     </w:rPrDefault>
     <w:pPrDefault>
       <w:pPr>
-        <w:spacing w:after="160" w:line="259" w:lineRule="auto"/>
+        <w:suppressAutoHyphens w:val="true"/>
       </w:pPr>
     </w:pPrDefault>
   </w:docDefaults>
   <w:latentStyles w:defLockedState="0" w:defUIPriority="99" w:defSemiHidden="0" w:defUnhideWhenUsed="0" w:defQFormat="0" w:count="376">
     <w:lsdException w:name="Normal" w:uiPriority="0" w:qFormat="1"/>
     <w:lsdException w:name="heading 1" w:uiPriority="9" w:qFormat="1"/>
-    <w:lsdException w:name="heading 2" w:semiHidden="1" w:uiPriority="9" w:unhideWhenUsed="1" w:qFormat="1"/>
-    <w:lsdException w:name="heading 3" w:semiHidden="1" w:uiPriority="9" w:unhideWhenUsed="1" w:qFormat="1"/>
-    <w:lsdException w:name="heading 4" w:semiHidden="1" w:uiPriority="9" w:unhideWhenUsed="1" w:qFormat="1"/>
-    <w:lsdException w:name="heading 5" w:semiHidden="1" w:uiPriority="9" w:unhideWhenUsed="1" w:qFormat="1"/>
-    <w:lsdException w:name="heading 6" w:semiHidden="1" w:uiPriority="9" w:unhideWhenUsed="1" w:qFormat="1"/>
-    <w:lsdException w:name="heading 7" w:semiHidden="1" w:uiPriority="9" w:unhideWhenUsed="1" w:qFormat="1"/>
-    <w:lsdException w:name="heading 8" w:semiHidden="1" w:uiPriority="9" w:unhideWhenUsed="1" w:qFormat="1"/>
-    <w:lsdException w:name="heading 9" w:semiHidden="1" w:uiPriority="9" w:unhideWhenUsed="1" w:qFormat="1"/>
+    <w:lsdException w:name="heading 2" w:uiPriority="9" w:semiHidden="1" w:unhideWhenUsed="1" w:qFormat="1"/>
+    <w:lsdException w:name="heading 3" w:uiPriority="9" w:semiHidden="1" w:unhideWhenUsed="1" w:qFormat="1"/>
+    <w:lsdException w:name="heading 4" w:uiPriority="9" w:semiHidden="1" w:unhideWhenUsed="1" w:qFormat="1"/>
+    <w:lsdException w:name="heading 5" w:uiPriority="9" w:semiHidden="1" w:unhideWhenUsed="1" w:qFormat="1"/>
+    <w:lsdException w:name="heading 6" w:uiPriority="9" w:semiHidden="1" w:unhideWhenUsed="1" w:qFormat="1"/>
+    <w:lsdException w:name="heading 7" w:uiPriority="9" w:semiHidden="1" w:unhideWhenUsed="1" w:qFormat="1"/>
+    <w:lsdException w:name="heading 8" w:uiPriority="9" w:semiHidden="1" w:unhideWhenUsed="1" w:qFormat="1"/>
+    <w:lsdException w:name="heading 9" w:uiPriority="9" w:semiHidden="1" w:unhideWhenUsed="1" w:qFormat="1"/>
     <w:lsdException w:name="index 1" w:semiHidden="1" w:unhideWhenUsed="1"/>
     <w:lsdException w:name="index 2" w:semiHidden="1" w:unhideWhenUsed="1"/>
     <w:lsdException w:name="index 3" w:semiHidden="1" w:unhideWhenUsed="1"/>
@@ -159,22 +212,22 @@
     <w:lsdException w:name="index 7" w:semiHidden="1" w:unhideWhenUsed="1"/>
     <w:lsdException w:name="index 8" w:semiHidden="1" w:unhideWhenUsed="1"/>
     <w:lsdException w:name="index 9" w:semiHidden="1" w:unhideWhenUsed="1"/>
-    <w:lsdException w:name="toc 1" w:semiHidden="1" w:uiPriority="39" w:unhideWhenUsed="1"/>
-    <w:lsdException w:name="toc 2" w:semiHidden="1" w:uiPriority="39" w:unhideWhenUsed="1"/>
-    <w:lsdException w:name="toc 3" w:semiHidden="1" w:uiPriority="39" w:unhideWhenUsed="1"/>
-    <w:lsdException w:name="toc 4" w:semiHidden="1" w:uiPriority="39" w:unhideWhenUsed="1"/>
-    <w:lsdException w:name="toc 5" w:semiHidden="1" w:uiPriority="39" w:unhideWhenUsed="1"/>
-    <w:lsdException w:name="toc 6" w:semiHidden="1" w:uiPriority="39" w:unhideWhenUsed="1"/>
-    <w:lsdException w:name="toc 7" w:semiHidden="1" w:uiPriority="39" w:unhideWhenUsed="1"/>
-    <w:lsdException w:name="toc 8" w:semiHidden="1" w:uiPriority="39" w:unhideWhenUsed="1"/>
-    <w:lsdException w:name="toc 9" w:semiHidden="1" w:uiPriority="39" w:unhideWhenUsed="1"/>
+    <w:lsdException w:name="toc 1" w:uiPriority="39" w:semiHidden="1" w:unhideWhenUsed="1"/>
+    <w:lsdException w:name="toc 2" w:uiPriority="39" w:semiHidden="1" w:unhideWhenUsed="1"/>
+    <w:lsdException w:name="toc 3" w:uiPriority="39" w:semiHidden="1" w:unhideWhenUsed="1"/>
+    <w:lsdException w:name="toc 4" w:uiPriority="39" w:semiHidden="1" w:unhideWhenUsed="1"/>
+    <w:lsdException w:name="toc 5" w:uiPriority="39" w:semiHidden="1" w:unhideWhenUsed="1"/>
+    <w:lsdException w:name="toc 6" w:uiPriority="39" w:semiHidden="1" w:unhideWhenUsed="1"/>
+    <w:lsdException w:name="toc 7" w:uiPriority="39" w:semiHidden="1" w:unhideWhenUsed="1"/>
+    <w:lsdException w:name="toc 8" w:uiPriority="39" w:semiHidden="1" w:unhideWhenUsed="1"/>
+    <w:lsdException w:name="toc 9" w:uiPriority="39" w:semiHidden="1" w:unhideWhenUsed="1"/>
     <w:lsdException w:name="Normal Indent" w:semiHidden="1" w:unhideWhenUsed="1"/>
     <w:lsdException w:name="footnote text" w:semiHidden="1" w:unhideWhenUsed="1"/>
     <w:lsdException w:name="annotation text" w:semiHidden="1" w:unhideWhenUsed="1"/>
     <w:lsdException w:name="header" w:semiHidden="1" w:unhideWhenUsed="1"/>
     <w:lsdException w:name="footer" w:semiHidden="1" w:unhideWhenUsed="1"/>
     <w:lsdException w:name="index heading" w:semiHidden="1" w:unhideWhenUsed="1"/>
-    <w:lsdException w:name="caption" w:semiHidden="1" w:uiPriority="35" w:unhideWhenUsed="1" w:qFormat="1"/>
+    <w:lsdException w:name="caption" w:uiPriority="35" w:semiHidden="1" w:unhideWhenUsed="1" w:qFormat="1"/>
     <w:lsdException w:name="table of figures" w:semiHidden="1" w:unhideWhenUsed="1"/>
     <w:lsdException w:name="envelope address" w:semiHidden="1" w:unhideWhenUsed="1"/>
     <w:lsdException w:name="envelope return" w:semiHidden="1" w:unhideWhenUsed="1"/>
@@ -205,7 +258,7 @@
     <w:lsdException w:name="Title" w:uiPriority="10" w:qFormat="1"/>
     <w:lsdException w:name="Closing" w:semiHidden="1" w:unhideWhenUsed="1"/>
     <w:lsdException w:name="Signature" w:semiHidden="1" w:unhideWhenUsed="1"/>
-    <w:lsdException w:name="Default Paragraph Font" w:semiHidden="1" w:uiPriority="1" w:unhideWhenUsed="1"/>
+    <w:lsdException w:name="Default Paragraph Font" w:uiPriority="1" w:semiHidden="1" w:unhideWhenUsed="1"/>
     <w:lsdException w:name="Body Text" w:semiHidden="1" w:unhideWhenUsed="1"/>
     <w:lsdException w:name="Body Text Indent" w:semiHidden="1" w:unhideWhenUsed="1"/>
     <w:lsdException w:name="List Continue" w:semiHidden="1" w:unhideWhenUsed="1"/>
@@ -405,8 +458,8 @@
     <w:lsdException w:name="Subtle Reference" w:uiPriority="31" w:qFormat="1"/>
     <w:lsdException w:name="Intense Reference" w:uiPriority="32" w:qFormat="1"/>
     <w:lsdException w:name="Book Title" w:uiPriority="33" w:qFormat="1"/>
-    <w:lsdException w:name="Bibliography" w:semiHidden="1" w:uiPriority="37" w:unhideWhenUsed="1"/>
-    <w:lsdException w:name="TOC Heading" w:semiHidden="1" w:uiPriority="39" w:unhideWhenUsed="1" w:qFormat="1"/>
+    <w:lsdException w:name="Bibliography" w:uiPriority="37" w:semiHidden="1" w:unhideWhenUsed="1"/>
+    <w:lsdException w:name="TOC Heading" w:uiPriority="39" w:semiHidden="1" w:unhideWhenUsed="1" w:qFormat="1"/>
     <w:lsdException w:name="Plain Table 1" w:uiPriority="41"/>
     <w:lsdException w:name="Plain Table 2" w:uiPriority="42"/>
     <w:lsdException w:name="Plain Table 3" w:uiPriority="43"/>
@@ -517,15 +570,106 @@
     <w:lsdException w:name="Unresolved Mention" w:semiHidden="1" w:unhideWhenUsed="1"/>
     <w:lsdException w:name="Smart Link" w:semiHidden="1" w:unhideWhenUsed="1"/>
   </w:latentStyles>
-  <w:style w:type="paragraph" w:default="1" w:styleId="Normal">
+  <w:style w:type="paragraph" w:styleId="Normal" w:default="1">
     <w:name w:val="Normal"/>
     <w:qFormat/>
+    <w:pPr>
+      <w:widowControl/>
+      <w:suppressAutoHyphens w:val="true"/>
+      <w:bidi w:val="0"/>
+      <w:spacing w:lineRule="auto" w:line="259" w:before="0" w:after="160"/>
+      <w:jc w:val="left"/>
+    </w:pPr>
+    <w:rPr>
+      <w:rFonts w:ascii="Calibri" w:hAnsi="Calibri" w:eastAsia="Calibri" w:cs="" w:asciiTheme="minorHAnsi" w:cstheme="minorBidi" w:eastAsiaTheme="minorHAnsi" w:hAnsiTheme="minorHAnsi"/>
+      <w:color w:val="auto"/>
+      <w:kern w:val="0"/>
+      <w:sz w:val="22"/>
+      <w:szCs w:val="22"/>
+      <w:lang w:val="en-AU" w:eastAsia="en-US" w:bidi="ar-SA"/>
+    </w:rPr>
   </w:style>
-  <w:style w:type="character" w:default="1" w:styleId="DefaultParagraphFont">
+  <w:style w:type="character" w:styleId="DefaultParagraphFont" w:default="1">
     <w:name w:val="Default Paragraph Font"/>
     <w:uiPriority w:val="1"/>
     <w:semiHidden/>
     <w:unhideWhenUsed/>
+    <w:qFormat/>
+    <w:rPr/>
+  </w:style>
+  <w:style w:type="character" w:styleId="InternetLink">
+    <w:name w:val="Hyperlink"/>
+    <w:rPr>
+      <w:color w:val="000080"/>
+      <w:u w:val="single"/>
+      <w:lang w:val="zxx" w:eastAsia="zxx" w:bidi="zxx"/>
+    </w:rPr>
+  </w:style>
+  <w:style w:type="paragraph" w:styleId="Heading">
+    <w:name w:val="Heading"/>
+    <w:basedOn w:val="Normal"/>
+    <w:next w:val="TextBody"/>
+    <w:qFormat/>
+    <w:pPr>
+      <w:keepNext w:val="true"/>
+      <w:spacing w:before="240" w:after="120"/>
+    </w:pPr>
+    <w:rPr>
+      <w:rFonts w:ascii="Liberation Sans" w:hAnsi="Liberation Sans" w:eastAsia="Noto Sans CJK SC" w:cs="Lohit Devanagari"/>
+      <w:sz w:val="28"/>
+      <w:szCs w:val="28"/>
+    </w:rPr>
+  </w:style>
+  <w:style w:type="paragraph" w:styleId="TextBody">
+    <w:name w:val="Body Text"/>
+    <w:basedOn w:val="Normal"/>
+    <w:pPr>
+      <w:spacing w:lineRule="auto" w:line="276" w:before="0" w:after="140"/>
+    </w:pPr>
+    <w:rPr/>
+  </w:style>
+  <w:style w:type="paragraph" w:styleId="List">
+    <w:name w:val="List"/>
+    <w:basedOn w:val="TextBody"/>
+    <w:pPr/>
+    <w:rPr>
+      <w:rFonts w:cs="Lohit Devanagari"/>
+    </w:rPr>
+  </w:style>
+  <w:style w:type="paragraph" w:styleId="Caption">
+    <w:name w:val="Caption"/>
+    <w:basedOn w:val="Normal"/>
+    <w:qFormat/>
+    <w:pPr>
+      <w:suppressLineNumbers/>
+      <w:spacing w:before="120" w:after="120"/>
+    </w:pPr>
+    <w:rPr>
+      <w:rFonts w:cs="Lohit Devanagari"/>
+      <w:i/>
+      <w:iCs/>
+      <w:sz w:val="24"/>
+      <w:szCs w:val="24"/>
+    </w:rPr>
+  </w:style>
+  <w:style w:type="paragraph" w:styleId="Index">
+    <w:name w:val="Index"/>
+    <w:basedOn w:val="Normal"/>
+    <w:qFormat/>
+    <w:pPr>
+      <w:suppressLineNumbers/>
+    </w:pPr>
+    <w:rPr>
+      <w:rFonts w:cs="Lohit Devanagari"/>
+      <w:lang w:val="zxx" w:eastAsia="zxx" w:bidi="zxx"/>
+    </w:rPr>
+  </w:style>
+  <w:style w:type="numbering" w:styleId="NoList" w:default="1">
+    <w:name w:val="No List"/>
+    <w:uiPriority w:val="99"/>
+    <w:semiHidden/>
+    <w:unhideWhenUsed/>
+    <w:qFormat/>
   </w:style>
   <w:style w:type="table" w:default="1" w:styleId="TableNormal">
     <w:name w:val="Normal Table"/>
@@ -533,7 +677,6 @@
     <w:semiHidden/>
     <w:unhideWhenUsed/>
     <w:tblPr>
-      <w:tblInd w:w="0" w:type="dxa"/>
       <w:tblCellMar>
         <w:top w:w="0" w:type="dxa"/>
         <w:left w:w="108" w:type="dxa"/>
@@ -541,12 +684,6 @@
         <w:right w:w="108" w:type="dxa"/>
       </w:tblCellMar>
     </w:tblPr>
-  </w:style>
-  <w:style w:type="numbering" w:default="1" w:styleId="NoList">
-    <w:name w:val="No List"/>
-    <w:uiPriority w:val="99"/>
-    <w:semiHidden/>
-    <w:unhideWhenUsed/>
   </w:style>
 </w:styles>
 </file>

</xml_diff>

<commit_message>
Update the assignment file
</commit_message>
<xml_diff>
--- a/ISYS3001.docx
+++ b/ISYS3001.docx
@@ -1,10 +1,12 @@
 
 <file path=word/document.xml><?xml version="1.0" encoding="utf-8"?>
-<w:document xmlns:wpc="http://schemas.microsoft.com/office/word/2010/wordprocessingCanvas" xmlns:cx="http://schemas.microsoft.com/office/drawing/2014/chartex" xmlns:cx1="http://schemas.microsoft.com/office/drawing/2015/9/8/chartex" xmlns:cx2="http://schemas.microsoft.com/office/drawing/2015/10/21/chartex" xmlns:cx3="http://schemas.microsoft.com/office/drawing/2016/5/9/chartex" xmlns:cx4="http://schemas.microsoft.com/office/drawing/2016/5/10/chartex" xmlns:cx5="http://schemas.microsoft.com/office/drawing/2016/5/11/chartex" xmlns:cx6="http://schemas.microsoft.com/office/drawing/2016/5/12/chartex" xmlns:cx7="http://schemas.microsoft.com/office/drawing/2016/5/13/chartex" xmlns:cx8="http://schemas.microsoft.com/office/drawing/2016/5/14/chartex" xmlns:mc="http://schemas.openxmlformats.org/markup-compatibility/2006" xmlns:aink="http://schemas.microsoft.com/office/drawing/2016/ink" xmlns:am3d="http://schemas.microsoft.com/office/drawing/2017/model3d" xmlns:o="urn:schemas-microsoft-com:office:office" xmlns:r="http://schemas.openxmlformats.org/officeDocument/2006/relationships" xmlns:m="http://schemas.openxmlformats.org/officeDocument/2006/math" xmlns:v="urn:schemas-microsoft-com:vml" xmlns:wp14="http://schemas.microsoft.com/office/word/2010/wordprocessingDrawing" xmlns:wp="http://schemas.openxmlformats.org/drawingml/2006/wordprocessingDrawing" xmlns:w10="urn:schemas-microsoft-com:office:word" xmlns:w="http://schemas.openxmlformats.org/wordprocessingml/2006/main" xmlns:w14="http://schemas.microsoft.com/office/word/2010/wordml" xmlns:w15="http://schemas.microsoft.com/office/word/2012/wordml" xmlns:w16cex="http://schemas.microsoft.com/office/word/2018/wordml/cex" xmlns:w16cid="http://schemas.microsoft.com/office/word/2016/wordml/cid" xmlns:w16="http://schemas.microsoft.com/office/word/2018/wordml" xmlns:w16sdtdh="http://schemas.microsoft.com/office/word/2020/wordml/sdtdatahash" xmlns:w16se="http://schemas.microsoft.com/office/word/2015/wordml/symex" xmlns:wpg="http://schemas.microsoft.com/office/word/2010/wordprocessingGroup" xmlns:wpi="http://schemas.microsoft.com/office/word/2010/wordprocessingInk" xmlns:wne="http://schemas.microsoft.com/office/word/2006/wordml" xmlns:wps="http://schemas.microsoft.com/office/word/2010/wordprocessingShape" mc:Ignorable="w14 w15 w16se w16cid w16 w16cex w16sdtdh wp14">
+<w:document xmlns:o="urn:schemas-microsoft-com:office:office" xmlns:r="http://schemas.openxmlformats.org/officeDocument/2006/relationships" xmlns:v="urn:schemas-microsoft-com:vml" xmlns:w="http://schemas.openxmlformats.org/wordprocessingml/2006/main" xmlns:w10="urn:schemas-microsoft-com:office:word" xmlns:wp="http://schemas.openxmlformats.org/drawingml/2006/wordprocessingDrawing" xmlns:wps="http://schemas.microsoft.com/office/word/2010/wordprocessingShape" xmlns:wpg="http://schemas.microsoft.com/office/word/2010/wordprocessingGroup" xmlns:mc="http://schemas.openxmlformats.org/markup-compatibility/2006" xmlns:wp14="http://schemas.microsoft.com/office/word/2010/wordprocessingDrawing" xmlns:w14="http://schemas.microsoft.com/office/word/2010/wordml" xmlns:w15="http://schemas.microsoft.com/office/word/2012/wordml" mc:Ignorable="w14 wp14 w15">
   <w:body>
     <w:p>
       <w:pPr>
+        <w:pStyle w:val="Normal"/>
         <w:rPr>
+          <w:b/>
           <w:b/>
           <w:sz w:val="28"/>
         </w:rPr>
@@ -14,120 +16,113 @@
           <w:b/>
           <w:sz w:val="28"/>
         </w:rPr>
-        <w:t>ISYS3001</w:t>
-      </w:r>
-      <w:r>
-        <w:rPr>
-          <w:b/>
-          <w:sz w:val="28"/>
-        </w:rPr>
-        <w:t xml:space="preserve"> – Assignment 1 exercise</w:t>
+        <w:t>ISYS3001 – Assignment 1 exercise</w:t>
       </w:r>
     </w:p>
     <w:p>
       <w:pPr>
+        <w:pStyle w:val="Normal"/>
         <w:pBdr>
-          <w:top w:val="single" w:sz="4" w:space="1" w:color="auto"/>
-          <w:left w:val="single" w:sz="4" w:space="4" w:color="auto"/>
-          <w:bottom w:val="single" w:sz="4" w:space="1" w:color="auto"/>
-          <w:right w:val="single" w:sz="4" w:space="4" w:color="auto"/>
+          <w:top w:val="single" w:sz="4" w:space="1" w:color="000000"/>
+          <w:left w:val="single" w:sz="4" w:space="4" w:color="000000"/>
+          <w:bottom w:val="single" w:sz="4" w:space="1" w:color="000000"/>
+          <w:right w:val="single" w:sz="4" w:space="4" w:color="000000"/>
         </w:pBdr>
+        <w:rPr/>
       </w:pPr>
       <w:r>
-        <w:t xml:space="preserve">Remember that this is a public repository </w:t>
-      </w:r>
-      <w:r>
-        <w:t>-</w:t>
-      </w:r>
-      <w:r>
-        <w:t xml:space="preserve"> your changes </w:t>
-      </w:r>
-      <w:r>
-        <w:t>could</w:t>
-      </w:r>
-      <w:r>
-        <w:t xml:space="preserve"> be seen by anyone who looks!</w:t>
+        <w:rPr/>
+        <w:t>Remember that this is a public repository - your changes could be seen by anyone who looks!</w:t>
       </w:r>
     </w:p>
     <w:p>
       <w:pPr>
+        <w:pStyle w:val="Normal"/>
         <w:pBdr>
-          <w:top w:val="single" w:sz="4" w:space="1" w:color="auto"/>
-          <w:left w:val="single" w:sz="4" w:space="4" w:color="auto"/>
-          <w:bottom w:val="single" w:sz="4" w:space="1" w:color="auto"/>
-          <w:right w:val="single" w:sz="4" w:space="4" w:color="auto"/>
+          <w:top w:val="single" w:sz="4" w:space="1" w:color="000000"/>
+          <w:left w:val="single" w:sz="4" w:space="4" w:color="000000"/>
+          <w:bottom w:val="single" w:sz="4" w:space="1" w:color="000000"/>
+          <w:right w:val="single" w:sz="4" w:space="4" w:color="000000"/>
         </w:pBdr>
+        <w:rPr/>
       </w:pPr>
       <w:r>
-        <w:t xml:space="preserve">Add some comments about Version management </w:t>
-      </w:r>
-      <w:r>
-        <w:t>outside this border</w:t>
-      </w:r>
-      <w:r>
-        <w:t>, or just add some text so there is a change to this file.</w:t>
+        <w:rPr/>
+        <w:t>Add some comments about Version management outside this border, or just add some text so there is a change to this file.</w:t>
       </w:r>
     </w:p>
     <w:p>
       <w:pPr>
+        <w:pStyle w:val="Normal"/>
         <w:pBdr>
-          <w:top w:val="single" w:sz="4" w:space="1" w:color="auto"/>
-          <w:left w:val="single" w:sz="4" w:space="4" w:color="auto"/>
-          <w:bottom w:val="single" w:sz="4" w:space="1" w:color="auto"/>
-          <w:right w:val="single" w:sz="4" w:space="4" w:color="auto"/>
+          <w:top w:val="single" w:sz="4" w:space="1" w:color="000000"/>
+          <w:left w:val="single" w:sz="4" w:space="4" w:color="000000"/>
+          <w:bottom w:val="single" w:sz="4" w:space="1" w:color="000000"/>
+          <w:right w:val="single" w:sz="4" w:space="4" w:color="000000"/>
         </w:pBdr>
+        <w:rPr/>
       </w:pPr>
       <w:r>
-        <w:t xml:space="preserve">Remember that your GitHub user </w:t>
-      </w:r>
-      <w:r>
-        <w:t>ID</w:t>
-      </w:r>
-      <w:r>
-        <w:t xml:space="preserve"> must be submitted in you</w:t>
-      </w:r>
-      <w:r>
-        <w:t>r</w:t>
-      </w:r>
-      <w:r>
-        <w:t xml:space="preserve"> assignment report!</w:t>
+        <w:rPr/>
+        <w:t>Remember that your GitHub user ID must be submitted in your assignment report!</w:t>
       </w:r>
     </w:p>
     <w:p>
       <w:pPr>
+        <w:pStyle w:val="Normal"/>
         <w:pBdr>
-          <w:top w:val="single" w:sz="4" w:space="1" w:color="auto"/>
-          <w:left w:val="single" w:sz="4" w:space="4" w:color="auto"/>
-          <w:bottom w:val="single" w:sz="4" w:space="1" w:color="auto"/>
-          <w:right w:val="single" w:sz="4" w:space="4" w:color="auto"/>
+          <w:top w:val="single" w:sz="4" w:space="1" w:color="000000"/>
+          <w:left w:val="single" w:sz="4" w:space="4" w:color="000000"/>
+          <w:bottom w:val="single" w:sz="4" w:space="1" w:color="000000"/>
+          <w:right w:val="single" w:sz="4" w:space="4" w:color="000000"/>
         </w:pBdr>
+        <w:rPr/>
       </w:pPr>
       <w:r>
+        <w:rPr/>
         <w:t>Once you’ve changed follow the next step in your assignment task.</w:t>
       </w:r>
     </w:p>
     <w:p>
+      <w:pPr>
+        <w:pStyle w:val="Normal"/>
+        <w:rPr/>
+      </w:pPr>
       <w:r>
+        <w:rPr/>
         <w:t>…</w:t>
       </w:r>
     </w:p>
-    <w:p/>
+    <w:p>
+      <w:pPr>
+        <w:pStyle w:val="Normal"/>
+        <w:spacing w:before="0" w:after="160"/>
+        <w:rPr/>
+      </w:pPr>
+      <w:r>
+        <w:rPr/>
+        <w:t>Version Management is the solution to the scaling issue when working in large codebases with multiple people</w:t>
+      </w:r>
+    </w:p>
     <w:sectPr>
+      <w:type w:val="nextPage"/>
       <w:pgSz w:w="11906" w:h="16838"/>
-      <w:pgMar w:top="1440" w:right="1440" w:bottom="1440" w:left="1440" w:header="708" w:footer="708" w:gutter="0"/>
-      <w:cols w:space="708"/>
-      <w:docGrid w:linePitch="360"/>
+      <w:pgMar w:left="1440" w:right="1440" w:gutter="0" w:header="0" w:top="1440" w:footer="0" w:bottom="1440"/>
+      <w:pgNumType w:fmt="decimal"/>
+      <w:formProt w:val="false"/>
+      <w:textDirection w:val="lrTb"/>
+      <w:docGrid w:type="default" w:linePitch="360" w:charSpace="4096"/>
     </w:sectPr>
   </w:body>
 </w:document>
 </file>
 
 <file path=word/styles.xml><?xml version="1.0" encoding="utf-8"?>
-<w:styles xmlns:mc="http://schemas.openxmlformats.org/markup-compatibility/2006" xmlns:r="http://schemas.openxmlformats.org/officeDocument/2006/relationships" xmlns:w="http://schemas.openxmlformats.org/wordprocessingml/2006/main" xmlns:w14="http://schemas.microsoft.com/office/word/2010/wordml" xmlns:w15="http://schemas.microsoft.com/office/word/2012/wordml" xmlns:w16cex="http://schemas.microsoft.com/office/word/2018/wordml/cex" xmlns:w16cid="http://schemas.microsoft.com/office/word/2016/wordml/cid" xmlns:w16="http://schemas.microsoft.com/office/word/2018/wordml" xmlns:w16sdtdh="http://schemas.microsoft.com/office/word/2020/wordml/sdtdatahash" xmlns:w16se="http://schemas.microsoft.com/office/word/2015/wordml/symex" mc:Ignorable="w14 w15 w16se w16cid w16 w16cex w16sdtdh">
+<w:styles xmlns:w="http://schemas.openxmlformats.org/wordprocessingml/2006/main" xmlns:w14="http://schemas.microsoft.com/office/word/2010/wordml" xmlns:mc="http://schemas.openxmlformats.org/markup-compatibility/2006" mc:Ignorable="w14">
   <w:docDefaults>
     <w:rPrDefault>
       <w:rPr>
-        <w:rFonts w:asciiTheme="minorHAnsi" w:eastAsiaTheme="minorHAnsi" w:hAnsiTheme="minorHAnsi" w:cstheme="minorBidi"/>
+        <w:rFonts w:ascii="Calibri" w:hAnsi="Calibri" w:eastAsia="Calibri" w:cs="" w:asciiTheme="minorHAnsi" w:cstheme="minorBidi" w:eastAsiaTheme="minorHAnsi" w:hAnsiTheme="minorHAnsi"/>
         <w:sz w:val="22"/>
         <w:szCs w:val="22"/>
         <w:lang w:val="en-AU" w:eastAsia="en-US" w:bidi="ar-SA"/>
@@ -135,21 +130,21 @@
     </w:rPrDefault>
     <w:pPrDefault>
       <w:pPr>
-        <w:spacing w:after="160" w:line="259" w:lineRule="auto"/>
+        <w:suppressAutoHyphens w:val="true"/>
       </w:pPr>
     </w:pPrDefault>
   </w:docDefaults>
   <w:latentStyles w:defLockedState="0" w:defUIPriority="99" w:defSemiHidden="0" w:defUnhideWhenUsed="0" w:defQFormat="0" w:count="376">
     <w:lsdException w:name="Normal" w:uiPriority="0" w:qFormat="1"/>
     <w:lsdException w:name="heading 1" w:uiPriority="9" w:qFormat="1"/>
-    <w:lsdException w:name="heading 2" w:semiHidden="1" w:uiPriority="9" w:unhideWhenUsed="1" w:qFormat="1"/>
-    <w:lsdException w:name="heading 3" w:semiHidden="1" w:uiPriority="9" w:unhideWhenUsed="1" w:qFormat="1"/>
-    <w:lsdException w:name="heading 4" w:semiHidden="1" w:uiPriority="9" w:unhideWhenUsed="1" w:qFormat="1"/>
-    <w:lsdException w:name="heading 5" w:semiHidden="1" w:uiPriority="9" w:unhideWhenUsed="1" w:qFormat="1"/>
-    <w:lsdException w:name="heading 6" w:semiHidden="1" w:uiPriority="9" w:unhideWhenUsed="1" w:qFormat="1"/>
-    <w:lsdException w:name="heading 7" w:semiHidden="1" w:uiPriority="9" w:unhideWhenUsed="1" w:qFormat="1"/>
-    <w:lsdException w:name="heading 8" w:semiHidden="1" w:uiPriority="9" w:unhideWhenUsed="1" w:qFormat="1"/>
-    <w:lsdException w:name="heading 9" w:semiHidden="1" w:uiPriority="9" w:unhideWhenUsed="1" w:qFormat="1"/>
+    <w:lsdException w:name="heading 2" w:uiPriority="9" w:semiHidden="1" w:unhideWhenUsed="1" w:qFormat="1"/>
+    <w:lsdException w:name="heading 3" w:uiPriority="9" w:semiHidden="1" w:unhideWhenUsed="1" w:qFormat="1"/>
+    <w:lsdException w:name="heading 4" w:uiPriority="9" w:semiHidden="1" w:unhideWhenUsed="1" w:qFormat="1"/>
+    <w:lsdException w:name="heading 5" w:uiPriority="9" w:semiHidden="1" w:unhideWhenUsed="1" w:qFormat="1"/>
+    <w:lsdException w:name="heading 6" w:uiPriority="9" w:semiHidden="1" w:unhideWhenUsed="1" w:qFormat="1"/>
+    <w:lsdException w:name="heading 7" w:uiPriority="9" w:semiHidden="1" w:unhideWhenUsed="1" w:qFormat="1"/>
+    <w:lsdException w:name="heading 8" w:uiPriority="9" w:semiHidden="1" w:unhideWhenUsed="1" w:qFormat="1"/>
+    <w:lsdException w:name="heading 9" w:uiPriority="9" w:semiHidden="1" w:unhideWhenUsed="1" w:qFormat="1"/>
     <w:lsdException w:name="index 1" w:semiHidden="1" w:unhideWhenUsed="1"/>
     <w:lsdException w:name="index 2" w:semiHidden="1" w:unhideWhenUsed="1"/>
     <w:lsdException w:name="index 3" w:semiHidden="1" w:unhideWhenUsed="1"/>
@@ -159,22 +154,22 @@
     <w:lsdException w:name="index 7" w:semiHidden="1" w:unhideWhenUsed="1"/>
     <w:lsdException w:name="index 8" w:semiHidden="1" w:unhideWhenUsed="1"/>
     <w:lsdException w:name="index 9" w:semiHidden="1" w:unhideWhenUsed="1"/>
-    <w:lsdException w:name="toc 1" w:semiHidden="1" w:uiPriority="39" w:unhideWhenUsed="1"/>
-    <w:lsdException w:name="toc 2" w:semiHidden="1" w:uiPriority="39" w:unhideWhenUsed="1"/>
-    <w:lsdException w:name="toc 3" w:semiHidden="1" w:uiPriority="39" w:unhideWhenUsed="1"/>
-    <w:lsdException w:name="toc 4" w:semiHidden="1" w:uiPriority="39" w:unhideWhenUsed="1"/>
-    <w:lsdException w:name="toc 5" w:semiHidden="1" w:uiPriority="39" w:unhideWhenUsed="1"/>
-    <w:lsdException w:name="toc 6" w:semiHidden="1" w:uiPriority="39" w:unhideWhenUsed="1"/>
-    <w:lsdException w:name="toc 7" w:semiHidden="1" w:uiPriority="39" w:unhideWhenUsed="1"/>
-    <w:lsdException w:name="toc 8" w:semiHidden="1" w:uiPriority="39" w:unhideWhenUsed="1"/>
-    <w:lsdException w:name="toc 9" w:semiHidden="1" w:uiPriority="39" w:unhideWhenUsed="1"/>
+    <w:lsdException w:name="toc 1" w:uiPriority="39" w:semiHidden="1" w:unhideWhenUsed="1"/>
+    <w:lsdException w:name="toc 2" w:uiPriority="39" w:semiHidden="1" w:unhideWhenUsed="1"/>
+    <w:lsdException w:name="toc 3" w:uiPriority="39" w:semiHidden="1" w:unhideWhenUsed="1"/>
+    <w:lsdException w:name="toc 4" w:uiPriority="39" w:semiHidden="1" w:unhideWhenUsed="1"/>
+    <w:lsdException w:name="toc 5" w:uiPriority="39" w:semiHidden="1" w:unhideWhenUsed="1"/>
+    <w:lsdException w:name="toc 6" w:uiPriority="39" w:semiHidden="1" w:unhideWhenUsed="1"/>
+    <w:lsdException w:name="toc 7" w:uiPriority="39" w:semiHidden="1" w:unhideWhenUsed="1"/>
+    <w:lsdException w:name="toc 8" w:uiPriority="39" w:semiHidden="1" w:unhideWhenUsed="1"/>
+    <w:lsdException w:name="toc 9" w:uiPriority="39" w:semiHidden="1" w:unhideWhenUsed="1"/>
     <w:lsdException w:name="Normal Indent" w:semiHidden="1" w:unhideWhenUsed="1"/>
     <w:lsdException w:name="footnote text" w:semiHidden="1" w:unhideWhenUsed="1"/>
     <w:lsdException w:name="annotation text" w:semiHidden="1" w:unhideWhenUsed="1"/>
     <w:lsdException w:name="header" w:semiHidden="1" w:unhideWhenUsed="1"/>
     <w:lsdException w:name="footer" w:semiHidden="1" w:unhideWhenUsed="1"/>
     <w:lsdException w:name="index heading" w:semiHidden="1" w:unhideWhenUsed="1"/>
-    <w:lsdException w:name="caption" w:semiHidden="1" w:uiPriority="35" w:unhideWhenUsed="1" w:qFormat="1"/>
+    <w:lsdException w:name="caption" w:uiPriority="35" w:semiHidden="1" w:unhideWhenUsed="1" w:qFormat="1"/>
     <w:lsdException w:name="table of figures" w:semiHidden="1" w:unhideWhenUsed="1"/>
     <w:lsdException w:name="envelope address" w:semiHidden="1" w:unhideWhenUsed="1"/>
     <w:lsdException w:name="envelope return" w:semiHidden="1" w:unhideWhenUsed="1"/>
@@ -205,7 +200,7 @@
     <w:lsdException w:name="Title" w:uiPriority="10" w:qFormat="1"/>
     <w:lsdException w:name="Closing" w:semiHidden="1" w:unhideWhenUsed="1"/>
     <w:lsdException w:name="Signature" w:semiHidden="1" w:unhideWhenUsed="1"/>
-    <w:lsdException w:name="Default Paragraph Font" w:semiHidden="1" w:uiPriority="1" w:unhideWhenUsed="1"/>
+    <w:lsdException w:name="Default Paragraph Font" w:uiPriority="1" w:semiHidden="1" w:unhideWhenUsed="1"/>
     <w:lsdException w:name="Body Text" w:semiHidden="1" w:unhideWhenUsed="1"/>
     <w:lsdException w:name="Body Text Indent" w:semiHidden="1" w:unhideWhenUsed="1"/>
     <w:lsdException w:name="List Continue" w:semiHidden="1" w:unhideWhenUsed="1"/>
@@ -405,8 +400,8 @@
     <w:lsdException w:name="Subtle Reference" w:uiPriority="31" w:qFormat="1"/>
     <w:lsdException w:name="Intense Reference" w:uiPriority="32" w:qFormat="1"/>
     <w:lsdException w:name="Book Title" w:uiPriority="33" w:qFormat="1"/>
-    <w:lsdException w:name="Bibliography" w:semiHidden="1" w:uiPriority="37" w:unhideWhenUsed="1"/>
-    <w:lsdException w:name="TOC Heading" w:semiHidden="1" w:uiPriority="39" w:unhideWhenUsed="1" w:qFormat="1"/>
+    <w:lsdException w:name="Bibliography" w:uiPriority="37" w:semiHidden="1" w:unhideWhenUsed="1"/>
+    <w:lsdException w:name="TOC Heading" w:uiPriority="39" w:semiHidden="1" w:unhideWhenUsed="1" w:qFormat="1"/>
     <w:lsdException w:name="Plain Table 1" w:uiPriority="41"/>
     <w:lsdException w:name="Plain Table 2" w:uiPriority="42"/>
     <w:lsdException w:name="Plain Table 3" w:uiPriority="43"/>
@@ -517,15 +512,97 @@
     <w:lsdException w:name="Unresolved Mention" w:semiHidden="1" w:unhideWhenUsed="1"/>
     <w:lsdException w:name="Smart Link" w:semiHidden="1" w:unhideWhenUsed="1"/>
   </w:latentStyles>
-  <w:style w:type="paragraph" w:default="1" w:styleId="Normal">
+  <w:style w:type="paragraph" w:styleId="Normal" w:default="1">
     <w:name w:val="Normal"/>
     <w:qFormat/>
+    <w:pPr>
+      <w:widowControl/>
+      <w:bidi w:val="0"/>
+      <w:spacing w:lineRule="auto" w:line="259" w:before="0" w:after="160"/>
+      <w:jc w:val="left"/>
+    </w:pPr>
+    <w:rPr>
+      <w:rFonts w:ascii="Calibri" w:hAnsi="Calibri" w:eastAsia="Calibri" w:cs="" w:asciiTheme="minorHAnsi" w:cstheme="minorBidi" w:eastAsiaTheme="minorHAnsi" w:hAnsiTheme="minorHAnsi"/>
+      <w:color w:val="auto"/>
+      <w:kern w:val="0"/>
+      <w:sz w:val="22"/>
+      <w:szCs w:val="22"/>
+      <w:lang w:val="en-AU" w:eastAsia="en-US" w:bidi="ar-SA"/>
+    </w:rPr>
   </w:style>
-  <w:style w:type="character" w:default="1" w:styleId="DefaultParagraphFont">
+  <w:style w:type="character" w:styleId="DefaultParagraphFont" w:default="1">
     <w:name w:val="Default Paragraph Font"/>
     <w:uiPriority w:val="1"/>
     <w:semiHidden/>
     <w:unhideWhenUsed/>
+    <w:qFormat/>
+    <w:rPr/>
+  </w:style>
+  <w:style w:type="paragraph" w:styleId="Heading">
+    <w:name w:val="Heading"/>
+    <w:basedOn w:val="Normal"/>
+    <w:next w:val="TextBody"/>
+    <w:qFormat/>
+    <w:pPr>
+      <w:keepNext w:val="true"/>
+      <w:spacing w:before="240" w:after="120"/>
+    </w:pPr>
+    <w:rPr>
+      <w:rFonts w:ascii="Liberation Sans" w:hAnsi="Liberation Sans" w:eastAsia="Noto Sans CJK SC" w:cs="Lohit Devanagari"/>
+      <w:sz w:val="28"/>
+      <w:szCs w:val="28"/>
+    </w:rPr>
+  </w:style>
+  <w:style w:type="paragraph" w:styleId="TextBody">
+    <w:name w:val="Body Text"/>
+    <w:basedOn w:val="Normal"/>
+    <w:pPr>
+      <w:spacing w:lineRule="auto" w:line="276" w:before="0" w:after="140"/>
+    </w:pPr>
+    <w:rPr/>
+  </w:style>
+  <w:style w:type="paragraph" w:styleId="List">
+    <w:name w:val="List"/>
+    <w:basedOn w:val="TextBody"/>
+    <w:pPr/>
+    <w:rPr>
+      <w:rFonts w:cs="Lohit Devanagari"/>
+    </w:rPr>
+  </w:style>
+  <w:style w:type="paragraph" w:styleId="Caption">
+    <w:name w:val="Caption"/>
+    <w:basedOn w:val="Normal"/>
+    <w:qFormat/>
+    <w:pPr>
+      <w:suppressLineNumbers/>
+      <w:spacing w:before="120" w:after="120"/>
+    </w:pPr>
+    <w:rPr>
+      <w:rFonts w:cs="Lohit Devanagari"/>
+      <w:i/>
+      <w:iCs/>
+      <w:sz w:val="24"/>
+      <w:szCs w:val="24"/>
+    </w:rPr>
+  </w:style>
+  <w:style w:type="paragraph" w:styleId="Index">
+    <w:name w:val="Index"/>
+    <w:basedOn w:val="Normal"/>
+    <w:qFormat/>
+    <w:pPr>
+      <w:suppressLineNumbers/>
+    </w:pPr>
+    <w:rPr>
+      <w:rFonts w:cs="Lohit Devanagari"/>
+      <w:lang w:val="zxx" w:eastAsia="zxx" w:bidi="zxx"/>
+    </w:rPr>
+  </w:style>
+  <w:style w:type="numbering" w:styleId="NoList" w:default="1">
+    <w:name w:val="No List"/>
+    <w:uiPriority w:val="99"/>
+    <w:semiHidden/>
+    <w:unhideWhenUsed/>
+    <w:qFormat/>
   </w:style>
   <w:style w:type="table" w:default="1" w:styleId="TableNormal">
     <w:name w:val="Normal Table"/>
@@ -533,7 +610,6 @@
     <w:semiHidden/>
     <w:unhideWhenUsed/>
     <w:tblPr>
-      <w:tblInd w:w="0" w:type="dxa"/>
       <w:tblCellMar>
         <w:top w:w="0" w:type="dxa"/>
         <w:left w:w="108" w:type="dxa"/>
@@ -541,12 +617,6 @@
         <w:right w:w="108" w:type="dxa"/>
       </w:tblCellMar>
     </w:tblPr>
-  </w:style>
-  <w:style w:type="numbering" w:default="1" w:styleId="NoList">
-    <w:name w:val="No List"/>
-    <w:uiPriority w:val="99"/>
-    <w:semiHidden/>
-    <w:unhideWhenUsed/>
   </w:style>
 </w:styles>
 </file>

</xml_diff>

<commit_message>
Added some lines to the docs
</commit_message>
<xml_diff>
--- a/ISYS3001.docx
+++ b/ISYS3001.docx
@@ -1,6 +1,6 @@
 
 <file path=word/document.xml><?xml version="1.0" encoding="utf-8"?>
-<w:document xmlns:wpc="http://schemas.microsoft.com/office/word/2010/wordprocessingCanvas" xmlns:cx="http://schemas.microsoft.com/office/drawing/2014/chartex" xmlns:cx1="http://schemas.microsoft.com/office/drawing/2015/9/8/chartex" xmlns:cx2="http://schemas.microsoft.com/office/drawing/2015/10/21/chartex" xmlns:cx3="http://schemas.microsoft.com/office/drawing/2016/5/9/chartex" xmlns:cx4="http://schemas.microsoft.com/office/drawing/2016/5/10/chartex" xmlns:cx5="http://schemas.microsoft.com/office/drawing/2016/5/11/chartex" xmlns:cx6="http://schemas.microsoft.com/office/drawing/2016/5/12/chartex" xmlns:cx7="http://schemas.microsoft.com/office/drawing/2016/5/13/chartex" xmlns:cx8="http://schemas.microsoft.com/office/drawing/2016/5/14/chartex" xmlns:mc="http://schemas.openxmlformats.org/markup-compatibility/2006" xmlns:aink="http://schemas.microsoft.com/office/drawing/2016/ink" xmlns:am3d="http://schemas.microsoft.com/office/drawing/2017/model3d" xmlns:o="urn:schemas-microsoft-com:office:office" xmlns:r="http://schemas.openxmlformats.org/officeDocument/2006/relationships" xmlns:m="http://schemas.openxmlformats.org/officeDocument/2006/math" xmlns:v="urn:schemas-microsoft-com:vml" xmlns:wp14="http://schemas.microsoft.com/office/word/2010/wordprocessingDrawing" xmlns:wp="http://schemas.openxmlformats.org/drawingml/2006/wordprocessingDrawing" xmlns:w10="urn:schemas-microsoft-com:office:word" xmlns:w="http://schemas.openxmlformats.org/wordprocessingml/2006/main" xmlns:w14="http://schemas.microsoft.com/office/word/2010/wordml" xmlns:w15="http://schemas.microsoft.com/office/word/2012/wordml" xmlns:w16cex="http://schemas.microsoft.com/office/word/2018/wordml/cex" xmlns:w16cid="http://schemas.microsoft.com/office/word/2016/wordml/cid" xmlns:w16="http://schemas.microsoft.com/office/word/2018/wordml" xmlns:w16sdtdh="http://schemas.microsoft.com/office/word/2020/wordml/sdtdatahash" xmlns:w16se="http://schemas.microsoft.com/office/word/2015/wordml/symex" xmlns:wpg="http://schemas.microsoft.com/office/word/2010/wordprocessingGroup" xmlns:wpi="http://schemas.microsoft.com/office/word/2010/wordprocessingInk" xmlns:wne="http://schemas.microsoft.com/office/word/2006/wordml" xmlns:wps="http://schemas.microsoft.com/office/word/2010/wordprocessingShape" mc:Ignorable="w14 w15 w16se w16cid w16 w16cex w16sdtdh wp14">
+<w:document xmlns:wpc="http://schemas.microsoft.com/office/word/2010/wordprocessingCanvas" xmlns:cx="http://schemas.microsoft.com/office/drawing/2014/chartex" xmlns:cx1="http://schemas.microsoft.com/office/drawing/2015/9/8/chartex" xmlns:cx2="http://schemas.microsoft.com/office/drawing/2015/10/21/chartex" xmlns:cx3="http://schemas.microsoft.com/office/drawing/2016/5/9/chartex" xmlns:cx4="http://schemas.microsoft.com/office/drawing/2016/5/10/chartex" xmlns:cx5="http://schemas.microsoft.com/office/drawing/2016/5/11/chartex" xmlns:cx6="http://schemas.microsoft.com/office/drawing/2016/5/12/chartex" xmlns:cx7="http://schemas.microsoft.com/office/drawing/2016/5/13/chartex" xmlns:cx8="http://schemas.microsoft.com/office/drawing/2016/5/14/chartex" xmlns:mc="http://schemas.openxmlformats.org/markup-compatibility/2006" xmlns:aink="http://schemas.microsoft.com/office/drawing/2016/ink" xmlns:am3d="http://schemas.microsoft.com/office/drawing/2017/model3d" xmlns:o="urn:schemas-microsoft-com:office:office" xmlns:oel="http://schemas.microsoft.com/office/2019/extlst" xmlns:r="http://schemas.openxmlformats.org/officeDocument/2006/relationships" xmlns:m="http://schemas.openxmlformats.org/officeDocument/2006/math" xmlns:v="urn:schemas-microsoft-com:vml" xmlns:wp14="http://schemas.microsoft.com/office/word/2010/wordprocessingDrawing" xmlns:wp="http://schemas.openxmlformats.org/drawingml/2006/wordprocessingDrawing" xmlns:w10="urn:schemas-microsoft-com:office:word" xmlns:w="http://schemas.openxmlformats.org/wordprocessingml/2006/main" xmlns:w14="http://schemas.microsoft.com/office/word/2010/wordml" xmlns:w15="http://schemas.microsoft.com/office/word/2012/wordml" xmlns:w16cex="http://schemas.microsoft.com/office/word/2018/wordml/cex" xmlns:w16cid="http://schemas.microsoft.com/office/word/2016/wordml/cid" xmlns:w16="http://schemas.microsoft.com/office/word/2018/wordml" xmlns:w16sdtdh="http://schemas.microsoft.com/office/word/2020/wordml/sdtdatahash" xmlns:w16se="http://schemas.microsoft.com/office/word/2015/wordml/symex" xmlns:wpg="http://schemas.microsoft.com/office/word/2010/wordprocessingGroup" xmlns:wpi="http://schemas.microsoft.com/office/word/2010/wordprocessingInk" xmlns:wne="http://schemas.microsoft.com/office/word/2006/wordml" xmlns:wps="http://schemas.microsoft.com/office/word/2010/wordprocessingShape" mc:Ignorable="w14 w15 w16se w16cid w16 w16cex w16sdtdh wp14">
   <w:body>
     <w:p>
       <w:pPr>
@@ -108,10 +108,29 @@
     </w:p>
     <w:p>
       <w:r>
-        <w:t>…</w:t>
+        <w:t>In software development, the version control is the system that is responsible for managing changes to the components or computer programs</w:t>
       </w:r>
     </w:p>
-    <w:p/>
+    <w:p>
+      <w:r>
+        <w:t>Syed Jafri</w:t>
+      </w:r>
+    </w:p>
+    <w:p>
+      <w:proofErr w:type="spellStart"/>
+      <w:r>
+        <w:t>github</w:t>
+      </w:r>
+      <w:proofErr w:type="spellEnd"/>
+      <w:r>
+        <w:t>/</w:t>
+      </w:r>
+      <w:proofErr w:type="spellStart"/>
+      <w:r>
+        <w:t>askarii</w:t>
+      </w:r>
+      <w:proofErr w:type="spellEnd"/>
+    </w:p>
     <w:sectPr>
       <w:pgSz w:w="11906" w:h="16838"/>
       <w:pgMar w:top="1440" w:right="1440" w:bottom="1440" w:left="1440" w:header="708" w:footer="708" w:gutter="0"/>

</xml_diff>

<commit_message>
Updating the modified file
Updating the previous ISYS3001 file with the modified ISYS3001 file
</commit_message>
<xml_diff>
--- a/ISYS3001.docx
+++ b/ISYS3001.docx
@@ -1,6 +1,6 @@
 
 <file path=word/document.xml><?xml version="1.0" encoding="utf-8"?>
-<w:document xmlns:wpc="http://schemas.microsoft.com/office/word/2010/wordprocessingCanvas" xmlns:cx="http://schemas.microsoft.com/office/drawing/2014/chartex" xmlns:cx1="http://schemas.microsoft.com/office/drawing/2015/9/8/chartex" xmlns:cx2="http://schemas.microsoft.com/office/drawing/2015/10/21/chartex" xmlns:cx3="http://schemas.microsoft.com/office/drawing/2016/5/9/chartex" xmlns:cx4="http://schemas.microsoft.com/office/drawing/2016/5/10/chartex" xmlns:cx5="http://schemas.microsoft.com/office/drawing/2016/5/11/chartex" xmlns:cx6="http://schemas.microsoft.com/office/drawing/2016/5/12/chartex" xmlns:cx7="http://schemas.microsoft.com/office/drawing/2016/5/13/chartex" xmlns:cx8="http://schemas.microsoft.com/office/drawing/2016/5/14/chartex" xmlns:mc="http://schemas.openxmlformats.org/markup-compatibility/2006" xmlns:aink="http://schemas.microsoft.com/office/drawing/2016/ink" xmlns:am3d="http://schemas.microsoft.com/office/drawing/2017/model3d" xmlns:o="urn:schemas-microsoft-com:office:office" xmlns:r="http://schemas.openxmlformats.org/officeDocument/2006/relationships" xmlns:m="http://schemas.openxmlformats.org/officeDocument/2006/math" xmlns:v="urn:schemas-microsoft-com:vml" xmlns:wp14="http://schemas.microsoft.com/office/word/2010/wordprocessingDrawing" xmlns:wp="http://schemas.openxmlformats.org/drawingml/2006/wordprocessingDrawing" xmlns:w10="urn:schemas-microsoft-com:office:word" xmlns:w="http://schemas.openxmlformats.org/wordprocessingml/2006/main" xmlns:w14="http://schemas.microsoft.com/office/word/2010/wordml" xmlns:w15="http://schemas.microsoft.com/office/word/2012/wordml" xmlns:w16cex="http://schemas.microsoft.com/office/word/2018/wordml/cex" xmlns:w16cid="http://schemas.microsoft.com/office/word/2016/wordml/cid" xmlns:w16="http://schemas.microsoft.com/office/word/2018/wordml" xmlns:w16sdtdh="http://schemas.microsoft.com/office/word/2020/wordml/sdtdatahash" xmlns:w16se="http://schemas.microsoft.com/office/word/2015/wordml/symex" xmlns:wpg="http://schemas.microsoft.com/office/word/2010/wordprocessingGroup" xmlns:wpi="http://schemas.microsoft.com/office/word/2010/wordprocessingInk" xmlns:wne="http://schemas.microsoft.com/office/word/2006/wordml" xmlns:wps="http://schemas.microsoft.com/office/word/2010/wordprocessingShape" mc:Ignorable="w14 w15 w16se w16cid w16 w16cex w16sdtdh wp14">
+<w:document xmlns:wpc="http://schemas.microsoft.com/office/word/2010/wordprocessingCanvas" xmlns:cx="http://schemas.microsoft.com/office/drawing/2014/chartex" xmlns:cx1="http://schemas.microsoft.com/office/drawing/2015/9/8/chartex" xmlns:cx2="http://schemas.microsoft.com/office/drawing/2015/10/21/chartex" xmlns:cx3="http://schemas.microsoft.com/office/drawing/2016/5/9/chartex" xmlns:cx4="http://schemas.microsoft.com/office/drawing/2016/5/10/chartex" xmlns:cx5="http://schemas.microsoft.com/office/drawing/2016/5/11/chartex" xmlns:cx6="http://schemas.microsoft.com/office/drawing/2016/5/12/chartex" xmlns:cx7="http://schemas.microsoft.com/office/drawing/2016/5/13/chartex" xmlns:cx8="http://schemas.microsoft.com/office/drawing/2016/5/14/chartex" xmlns:mc="http://schemas.openxmlformats.org/markup-compatibility/2006" xmlns:aink="http://schemas.microsoft.com/office/drawing/2016/ink" xmlns:am3d="http://schemas.microsoft.com/office/drawing/2017/model3d" xmlns:o="urn:schemas-microsoft-com:office:office" xmlns:oel="http://schemas.microsoft.com/office/2019/extlst" xmlns:r="http://schemas.openxmlformats.org/officeDocument/2006/relationships" xmlns:m="http://schemas.openxmlformats.org/officeDocument/2006/math" xmlns:v="urn:schemas-microsoft-com:vml" xmlns:wp14="http://schemas.microsoft.com/office/word/2010/wordprocessingDrawing" xmlns:wp="http://schemas.openxmlformats.org/drawingml/2006/wordprocessingDrawing" xmlns:w10="urn:schemas-microsoft-com:office:word" xmlns:w="http://schemas.openxmlformats.org/wordprocessingml/2006/main" xmlns:w14="http://schemas.microsoft.com/office/word/2010/wordml" xmlns:w15="http://schemas.microsoft.com/office/word/2012/wordml" xmlns:w16cex="http://schemas.microsoft.com/office/word/2018/wordml/cex" xmlns:w16cid="http://schemas.microsoft.com/office/word/2016/wordml/cid" xmlns:w16="http://schemas.microsoft.com/office/word/2018/wordml" xmlns:w16sdtdh="http://schemas.microsoft.com/office/word/2020/wordml/sdtdatahash" xmlns:w16se="http://schemas.microsoft.com/office/word/2015/wordml/symex" xmlns:wpg="http://schemas.microsoft.com/office/word/2010/wordprocessingGroup" xmlns:wpi="http://schemas.microsoft.com/office/word/2010/wordprocessingInk" xmlns:wne="http://schemas.microsoft.com/office/word/2006/wordml" xmlns:wps="http://schemas.microsoft.com/office/word/2010/wordprocessingShape" mc:Ignorable="w14 w15 w16se w16cid w16 w16cex w16sdtdh wp14">
   <w:body>
     <w:p>
       <w:pPr>
@@ -108,10 +108,30 @@
     </w:p>
     <w:p>
       <w:r>
-        <w:t>…</w:t>
+        <w:t>There are normally two architectures for version management. They are centralised system and distributed system.</w:t>
       </w:r>
     </w:p>
-    <w:p/>
+    <w:p>
+      <w:r>
+        <w:t xml:space="preserve">Centralised systems are those which stores all the </w:t>
+      </w:r>
+      <w:proofErr w:type="spellStart"/>
+      <w:r>
+        <w:t>codelines</w:t>
+      </w:r>
+      <w:proofErr w:type="spellEnd"/>
+      <w:r>
+        <w:t xml:space="preserve"> and baseline data in a centrally located database</w:t>
+      </w:r>
+      <w:r>
+        <w:t xml:space="preserve"> which is called repository.</w:t>
+      </w:r>
+    </w:p>
+    <w:p>
+      <w:r>
+        <w:t xml:space="preserve">In distributed system, multiple versions of the system component repository are distributed over the network, though there is usually one designated as the main repository. </w:t>
+      </w:r>
+    </w:p>
     <w:sectPr>
       <w:pgSz w:w="11906" w:h="16838"/>
       <w:pgMar w:top="1440" w:right="1440" w:bottom="1440" w:left="1440" w:header="708" w:footer="708" w:gutter="0"/>

</xml_diff>

<commit_message>
Making change for the assignment
</commit_message>
<xml_diff>
--- a/ISYS3001.docx
+++ b/ISYS3001.docx
@@ -1,6 +1,6 @@
 
 <file path=word/document.xml><?xml version="1.0" encoding="utf-8"?>
-<w:document xmlns:wpc="http://schemas.microsoft.com/office/word/2010/wordprocessingCanvas" xmlns:cx="http://schemas.microsoft.com/office/drawing/2014/chartex" xmlns:cx1="http://schemas.microsoft.com/office/drawing/2015/9/8/chartex" xmlns:cx2="http://schemas.microsoft.com/office/drawing/2015/10/21/chartex" xmlns:cx3="http://schemas.microsoft.com/office/drawing/2016/5/9/chartex" xmlns:cx4="http://schemas.microsoft.com/office/drawing/2016/5/10/chartex" xmlns:cx5="http://schemas.microsoft.com/office/drawing/2016/5/11/chartex" xmlns:cx6="http://schemas.microsoft.com/office/drawing/2016/5/12/chartex" xmlns:cx7="http://schemas.microsoft.com/office/drawing/2016/5/13/chartex" xmlns:cx8="http://schemas.microsoft.com/office/drawing/2016/5/14/chartex" xmlns:mc="http://schemas.openxmlformats.org/markup-compatibility/2006" xmlns:aink="http://schemas.microsoft.com/office/drawing/2016/ink" xmlns:am3d="http://schemas.microsoft.com/office/drawing/2017/model3d" xmlns:o="urn:schemas-microsoft-com:office:office" xmlns:r="http://schemas.openxmlformats.org/officeDocument/2006/relationships" xmlns:m="http://schemas.openxmlformats.org/officeDocument/2006/math" xmlns:v="urn:schemas-microsoft-com:vml" xmlns:wp14="http://schemas.microsoft.com/office/word/2010/wordprocessingDrawing" xmlns:wp="http://schemas.openxmlformats.org/drawingml/2006/wordprocessingDrawing" xmlns:w10="urn:schemas-microsoft-com:office:word" xmlns:w="http://schemas.openxmlformats.org/wordprocessingml/2006/main" xmlns:w14="http://schemas.microsoft.com/office/word/2010/wordml" xmlns:w15="http://schemas.microsoft.com/office/word/2012/wordml" xmlns:w16cex="http://schemas.microsoft.com/office/word/2018/wordml/cex" xmlns:w16cid="http://schemas.microsoft.com/office/word/2016/wordml/cid" xmlns:w16="http://schemas.microsoft.com/office/word/2018/wordml" xmlns:w16sdtdh="http://schemas.microsoft.com/office/word/2020/wordml/sdtdatahash" xmlns:w16se="http://schemas.microsoft.com/office/word/2015/wordml/symex" xmlns:wpg="http://schemas.microsoft.com/office/word/2010/wordprocessingGroup" xmlns:wpi="http://schemas.microsoft.com/office/word/2010/wordprocessingInk" xmlns:wne="http://schemas.microsoft.com/office/word/2006/wordml" xmlns:wps="http://schemas.microsoft.com/office/word/2010/wordprocessingShape" mc:Ignorable="w14 w15 w16se w16cid w16 w16cex w16sdtdh wp14">
+<w:document xmlns:wpc="http://schemas.microsoft.com/office/word/2010/wordprocessingCanvas" xmlns:cx="http://schemas.microsoft.com/office/drawing/2014/chartex" xmlns:cx1="http://schemas.microsoft.com/office/drawing/2015/9/8/chartex" xmlns:cx2="http://schemas.microsoft.com/office/drawing/2015/10/21/chartex" xmlns:cx3="http://schemas.microsoft.com/office/drawing/2016/5/9/chartex" xmlns:cx4="http://schemas.microsoft.com/office/drawing/2016/5/10/chartex" xmlns:cx5="http://schemas.microsoft.com/office/drawing/2016/5/11/chartex" xmlns:cx6="http://schemas.microsoft.com/office/drawing/2016/5/12/chartex" xmlns:cx7="http://schemas.microsoft.com/office/drawing/2016/5/13/chartex" xmlns:cx8="http://schemas.microsoft.com/office/drawing/2016/5/14/chartex" xmlns:mc="http://schemas.openxmlformats.org/markup-compatibility/2006" xmlns:aink="http://schemas.microsoft.com/office/drawing/2016/ink" xmlns:am3d="http://schemas.microsoft.com/office/drawing/2017/model3d" xmlns:o="urn:schemas-microsoft-com:office:office" xmlns:oel="http://schemas.microsoft.com/office/2019/extlst" xmlns:r="http://schemas.openxmlformats.org/officeDocument/2006/relationships" xmlns:m="http://schemas.openxmlformats.org/officeDocument/2006/math" xmlns:v="urn:schemas-microsoft-com:vml" xmlns:wp14="http://schemas.microsoft.com/office/word/2010/wordprocessingDrawing" xmlns:wp="http://schemas.openxmlformats.org/drawingml/2006/wordprocessingDrawing" xmlns:w10="urn:schemas-microsoft-com:office:word" xmlns:w="http://schemas.openxmlformats.org/wordprocessingml/2006/main" xmlns:w14="http://schemas.microsoft.com/office/word/2010/wordml" xmlns:w15="http://schemas.microsoft.com/office/word/2012/wordml" xmlns:w16cex="http://schemas.microsoft.com/office/word/2018/wordml/cex" xmlns:w16cid="http://schemas.microsoft.com/office/word/2016/wordml/cid" xmlns:w16="http://schemas.microsoft.com/office/word/2018/wordml" xmlns:w16sdtdh="http://schemas.microsoft.com/office/word/2020/wordml/sdtdatahash" xmlns:w16se="http://schemas.microsoft.com/office/word/2015/wordml/symex" xmlns:wpg="http://schemas.microsoft.com/office/word/2010/wordprocessingGroup" xmlns:wpi="http://schemas.microsoft.com/office/word/2010/wordprocessingInk" xmlns:wne="http://schemas.microsoft.com/office/word/2006/wordml" xmlns:wps="http://schemas.microsoft.com/office/word/2010/wordprocessingShape" mc:Ignorable="w14 w15 w16se w16cid w16 w16cex w16sdtdh wp14">
   <w:body>
     <w:p>
       <w:pPr>
@@ -108,10 +108,17 @@
     </w:p>
     <w:p>
       <w:r>
-        <w:t>…</w:t>
+        <w:t>Changing this file for the assignment</w:t>
       </w:r>
     </w:p>
-    <w:p/>
+    <w:p>
+      <w:r>
+        <w:t xml:space="preserve">My github user id: </w:t>
+      </w:r>
+      <w:r>
+        <w:t>karan90341</w:t>
+      </w:r>
+    </w:p>
     <w:sectPr>
       <w:pgSz w:w="11906" w:h="16838"/>
       <w:pgMar w:top="1440" w:right="1440" w:bottom="1440" w:left="1440" w:header="708" w:footer="708" w:gutter="0"/>

</xml_diff>

<commit_message>
Hy this is krishnadev yadav
and this is the new version system in which the system keep the service up-to-date.
</commit_message>
<xml_diff>
--- a/ISYS3001.docx
+++ b/ISYS3001.docx
@@ -1,6 +1,6 @@
 
 <file path=word/document.xml><?xml version="1.0" encoding="utf-8"?>
-<w:document xmlns:wpc="http://schemas.microsoft.com/office/word/2010/wordprocessingCanvas" xmlns:cx="http://schemas.microsoft.com/office/drawing/2014/chartex" xmlns:cx1="http://schemas.microsoft.com/office/drawing/2015/9/8/chartex" xmlns:cx2="http://schemas.microsoft.com/office/drawing/2015/10/21/chartex" xmlns:cx3="http://schemas.microsoft.com/office/drawing/2016/5/9/chartex" xmlns:cx4="http://schemas.microsoft.com/office/drawing/2016/5/10/chartex" xmlns:cx5="http://schemas.microsoft.com/office/drawing/2016/5/11/chartex" xmlns:cx6="http://schemas.microsoft.com/office/drawing/2016/5/12/chartex" xmlns:cx7="http://schemas.microsoft.com/office/drawing/2016/5/13/chartex" xmlns:cx8="http://schemas.microsoft.com/office/drawing/2016/5/14/chartex" xmlns:mc="http://schemas.openxmlformats.org/markup-compatibility/2006" xmlns:aink="http://schemas.microsoft.com/office/drawing/2016/ink" xmlns:am3d="http://schemas.microsoft.com/office/drawing/2017/model3d" xmlns:o="urn:schemas-microsoft-com:office:office" xmlns:r="http://schemas.openxmlformats.org/officeDocument/2006/relationships" xmlns:m="http://schemas.openxmlformats.org/officeDocument/2006/math" xmlns:v="urn:schemas-microsoft-com:vml" xmlns:wp14="http://schemas.microsoft.com/office/word/2010/wordprocessingDrawing" xmlns:wp="http://schemas.openxmlformats.org/drawingml/2006/wordprocessingDrawing" xmlns:w10="urn:schemas-microsoft-com:office:word" xmlns:w="http://schemas.openxmlformats.org/wordprocessingml/2006/main" xmlns:w14="http://schemas.microsoft.com/office/word/2010/wordml" xmlns:w15="http://schemas.microsoft.com/office/word/2012/wordml" xmlns:w16cex="http://schemas.microsoft.com/office/word/2018/wordml/cex" xmlns:w16cid="http://schemas.microsoft.com/office/word/2016/wordml/cid" xmlns:w16="http://schemas.microsoft.com/office/word/2018/wordml" xmlns:w16sdtdh="http://schemas.microsoft.com/office/word/2020/wordml/sdtdatahash" xmlns:w16se="http://schemas.microsoft.com/office/word/2015/wordml/symex" xmlns:wpg="http://schemas.microsoft.com/office/word/2010/wordprocessingGroup" xmlns:wpi="http://schemas.microsoft.com/office/word/2010/wordprocessingInk" xmlns:wne="http://schemas.microsoft.com/office/word/2006/wordml" xmlns:wps="http://schemas.microsoft.com/office/word/2010/wordprocessingShape" mc:Ignorable="w14 w15 w16se w16cid w16 w16cex w16sdtdh wp14">
+<w:document xmlns:wpc="http://schemas.microsoft.com/office/word/2010/wordprocessingCanvas" xmlns:cx="http://schemas.microsoft.com/office/drawing/2014/chartex" xmlns:cx1="http://schemas.microsoft.com/office/drawing/2015/9/8/chartex" xmlns:cx2="http://schemas.microsoft.com/office/drawing/2015/10/21/chartex" xmlns:cx3="http://schemas.microsoft.com/office/drawing/2016/5/9/chartex" xmlns:cx4="http://schemas.microsoft.com/office/drawing/2016/5/10/chartex" xmlns:cx5="http://schemas.microsoft.com/office/drawing/2016/5/11/chartex" xmlns:cx6="http://schemas.microsoft.com/office/drawing/2016/5/12/chartex" xmlns:cx7="http://schemas.microsoft.com/office/drawing/2016/5/13/chartex" xmlns:cx8="http://schemas.microsoft.com/office/drawing/2016/5/14/chartex" xmlns:mc="http://schemas.openxmlformats.org/markup-compatibility/2006" xmlns:aink="http://schemas.microsoft.com/office/drawing/2016/ink" xmlns:am3d="http://schemas.microsoft.com/office/drawing/2017/model3d" xmlns:o="urn:schemas-microsoft-com:office:office" xmlns:oel="http://schemas.microsoft.com/office/2019/extlst" xmlns:r="http://schemas.openxmlformats.org/officeDocument/2006/relationships" xmlns:m="http://schemas.openxmlformats.org/officeDocument/2006/math" xmlns:v="urn:schemas-microsoft-com:vml" xmlns:wp14="http://schemas.microsoft.com/office/word/2010/wordprocessingDrawing" xmlns:wp="http://schemas.openxmlformats.org/drawingml/2006/wordprocessingDrawing" xmlns:w10="urn:schemas-microsoft-com:office:word" xmlns:w="http://schemas.openxmlformats.org/wordprocessingml/2006/main" xmlns:w14="http://schemas.microsoft.com/office/word/2010/wordml" xmlns:w15="http://schemas.microsoft.com/office/word/2012/wordml" xmlns:w16cex="http://schemas.microsoft.com/office/word/2018/wordml/cex" xmlns:w16cid="http://schemas.microsoft.com/office/word/2016/wordml/cid" xmlns:w16="http://schemas.microsoft.com/office/word/2018/wordml" xmlns:w16sdtdh="http://schemas.microsoft.com/office/word/2020/wordml/sdtdatahash" xmlns:w16se="http://schemas.microsoft.com/office/word/2015/wordml/symex" xmlns:wpg="http://schemas.microsoft.com/office/word/2010/wordprocessingGroup" xmlns:wpi="http://schemas.microsoft.com/office/word/2010/wordprocessingInk" xmlns:wne="http://schemas.microsoft.com/office/word/2006/wordml" xmlns:wps="http://schemas.microsoft.com/office/word/2010/wordprocessingShape" mc:Ignorable="w14 w15 w16se w16cid w16 w16cex w16sdtdh wp14">
   <w:body>
     <w:p>
       <w:pPr>
@@ -108,10 +108,9 @@
     </w:p>
     <w:p>
       <w:r>
-        <w:t>…</w:t>
+        <w:t>Hy this is krishnadev yadav and this is the new version system in which the system keep the service up-to-date.</w:t>
       </w:r>
     </w:p>
-    <w:p/>
     <w:sectPr>
       <w:pgSz w:w="11906" w:h="16838"/>
       <w:pgMar w:top="1440" w:right="1440" w:bottom="1440" w:left="1440" w:header="708" w:footer="708" w:gutter="0"/>

</xml_diff>